<commit_message>
Adding sociology helpful resource-They give teachers hard times
</commit_message>
<xml_diff>
--- a/Sociology/Submission Essay/sociology essay.docx
+++ b/Sociology/Submission Essay/sociology essay.docx
@@ -24,6 +24,9 @@
     </w:p>
     <w:p>
       <w:pPr>
+        <w:rPr>
+          <w:rFonts w:ascii="Times New Roman" w:hAnsi="Times New Roman" w:cs="Times New Roman"/>
+        </w:rPr>
         <w:sectPr>
           <w:pgSz w:w="12240" w:h="15840"/>
           <w:pgMar w:top="1440" w:right="1440" w:bottom="1440" w:left="1440" w:header="720" w:footer="720" w:gutter="0"/>
@@ -36,7 +39,7 @@
       <w:pPr>
         <w:pStyle w:val="Heading1"/>
         <w:rPr>
-          <w:rFonts w:asciiTheme="minorHAnsi" w:eastAsiaTheme="minorHAnsi" w:hAnsiTheme="minorHAnsi" w:cstheme="minorBidi"/>
+          <w:rFonts w:ascii="Times New Roman" w:eastAsiaTheme="minorHAnsi" w:hAnsi="Times New Roman" w:cs="Times New Roman"/>
           <w:color w:val="auto"/>
           <w:sz w:val="22"/>
           <w:szCs w:val="22"/>
@@ -46,34 +49,320 @@
     <w:p>
       <w:pPr>
         <w:pStyle w:val="Heading1"/>
-      </w:pPr>
-      <w:r>
+        <w:rPr>
+          <w:rFonts w:ascii="Times New Roman" w:hAnsi="Times New Roman" w:cs="Times New Roman"/>
+        </w:rPr>
+      </w:pPr>
+      <w:r>
+        <w:rPr>
+          <w:rFonts w:ascii="Times New Roman" w:hAnsi="Times New Roman" w:cs="Times New Roman"/>
+        </w:rPr>
         <w:t>Introduction</w:t>
       </w:r>
     </w:p>
     <w:p>
+      <w:pPr>
+        <w:jc w:val="both"/>
+        <w:rPr>
+          <w:rFonts w:ascii="Times New Roman" w:hAnsi="Times New Roman" w:cs="Times New Roman"/>
+        </w:rPr>
+      </w:pPr>
+      <w:r>
+        <w:rPr>
+          <w:rFonts w:ascii="Times New Roman" w:hAnsi="Times New Roman" w:cs="Times New Roman"/>
+        </w:rPr>
+        <w:t xml:space="preserve">It is easier to describe symbolic violence using physical violence. A forceful punch onto the face may develop a bruise that can heal within a week. Constantly </w:t>
+      </w:r>
+      <w:r>
+        <w:rPr>
+          <w:rFonts w:ascii="Times New Roman" w:hAnsi="Times New Roman" w:cs="Times New Roman"/>
+        </w:rPr>
+        <w:t xml:space="preserve">hammering you hand on the same spot painlessly for a week will develop a wound that cannot heal and with no cure. Using the aforementioned details, we can therefore associate the </w:t>
+      </w:r>
       <w:bookmarkStart w:id="0" w:name="_GoBack"/>
       <w:bookmarkEnd w:id="0"/>
+      <w:r>
+        <w:rPr>
+          <w:rFonts w:ascii="Times New Roman" w:hAnsi="Times New Roman" w:cs="Times New Roman"/>
+        </w:rPr>
+        <w:t>symbolic violence with the developed wound with no pain and unawareness of one hurting himself.</w:t>
+      </w:r>
     </w:p>
     <w:p>
       <w:pPr>
         <w:jc w:val="both"/>
         <w:rPr>
           <w:rFonts w:ascii="Times New Roman" w:hAnsi="Times New Roman" w:cs="Times New Roman"/>
-          <w:sz w:val="24"/>
-          <w:szCs w:val="24"/>
-        </w:rPr>
-      </w:pPr>
-      <w:r>
-        <w:rPr>
-          <w:rFonts w:ascii="Times New Roman" w:hAnsi="Times New Roman" w:cs="Times New Roman"/>
-          <w:sz w:val="24"/>
-          <w:szCs w:val="24"/>
-        </w:rPr>
-        <w:t>This essay aims to elaborate the concept of symbolic violence, to obtain meaning of how social class inequalities are formed with regard to gender and race. Mitigation activities are also introduced to alleviate the effect of symbolic violence.</w:t>
+        </w:rPr>
+      </w:pPr>
+      <w:r>
+        <w:rPr>
+          <w:rFonts w:ascii="Times New Roman" w:hAnsi="Times New Roman" w:cs="Times New Roman"/>
+        </w:rPr>
+        <w:t xml:space="preserve">Several studies have shown that symbolic violence have great impact on identity, resources, social spaces, discrimination, marginalization, exclusion, lifestyle and heritage of which allows the foundation of physical violence. </w:t>
+      </w:r>
+    </w:p>
+    <w:p>
+      <w:pPr>
+        <w:jc w:val="both"/>
+        <w:rPr>
+          <w:rFonts w:ascii="Times New Roman" w:hAnsi="Times New Roman" w:cs="Times New Roman"/>
+        </w:rPr>
+      </w:pPr>
+      <w:r>
+        <w:rPr>
+          <w:rFonts w:ascii="Times New Roman" w:hAnsi="Times New Roman" w:cs="Times New Roman"/>
+        </w:rPr>
+        <w:t>This essay aims to elaborate the concept of symbolic violence by obtaining the meaning of how social class inequalities are formed in relation to gender and race. Mitigation activities will also be introduced to alleviate the effect of symbolic violence.</w:t>
+      </w:r>
+    </w:p>
+    <w:p>
+      <w:pPr>
+        <w:pStyle w:val="Heading1"/>
+        <w:rPr>
+          <w:rFonts w:ascii="Times New Roman" w:hAnsi="Times New Roman" w:cs="Times New Roman"/>
+        </w:rPr>
+      </w:pPr>
+      <w:r>
+        <w:rPr>
+          <w:rFonts w:ascii="Times New Roman" w:hAnsi="Times New Roman" w:cs="Times New Roman"/>
+        </w:rPr>
+        <w:t>Background</w:t>
+      </w:r>
+    </w:p>
+    <w:p>
+      <w:pPr>
+        <w:pStyle w:val="Heading2"/>
+        <w:rPr>
+          <w:rFonts w:ascii="Times New Roman" w:hAnsi="Times New Roman" w:cs="Times New Roman"/>
+        </w:rPr>
+      </w:pPr>
+      <w:r>
+        <w:rPr>
+          <w:rFonts w:ascii="Times New Roman" w:hAnsi="Times New Roman" w:cs="Times New Roman"/>
+        </w:rPr>
+        <w:t>Literature Review</w:t>
+      </w:r>
+    </w:p>
+    <w:p>
+      <w:pPr>
+        <w:rPr>
+          <w:rFonts w:ascii="Times New Roman" w:hAnsi="Times New Roman" w:cs="Times New Roman"/>
+        </w:rPr>
+      </w:pPr>
+      <w:sdt>
+        <w:sdtPr>
+          <w:rPr>
+            <w:rFonts w:ascii="Times New Roman" w:hAnsi="Times New Roman" w:cs="Times New Roman"/>
+          </w:rPr>
+          <w:id w:val="708920901"/>
+          <w:citation/>
+        </w:sdtPr>
+        <w:sdtContent>
+          <w:r>
+            <w:rPr>
+              <w:rFonts w:ascii="Times New Roman" w:hAnsi="Times New Roman" w:cs="Times New Roman"/>
+            </w:rPr>
+            <w:fldChar w:fldCharType="begin"/>
+          </w:r>
+          <w:r>
+            <w:rPr>
+              <w:rFonts w:ascii="Times New Roman" w:hAnsi="Times New Roman" w:cs="Times New Roman"/>
+            </w:rPr>
+            <w:instrText xml:space="preserve"> CITATION Hea04 \l 1033 </w:instrText>
+          </w:r>
+          <w:r>
+            <w:rPr>
+              <w:rFonts w:ascii="Times New Roman" w:hAnsi="Times New Roman" w:cs="Times New Roman"/>
+            </w:rPr>
+            <w:fldChar w:fldCharType="separate"/>
+          </w:r>
+          <w:r>
+            <w:rPr>
+              <w:rFonts w:ascii="Times New Roman" w:hAnsi="Times New Roman" w:cs="Times New Roman"/>
+              <w:noProof/>
+            </w:rPr>
+            <w:t>(Healie &amp; Connolly, 2004)</w:t>
+          </w:r>
+          <w:r>
+            <w:rPr>
+              <w:rFonts w:ascii="Times New Roman" w:hAnsi="Times New Roman" w:cs="Times New Roman"/>
+            </w:rPr>
+            <w:fldChar w:fldCharType="end"/>
+          </w:r>
+        </w:sdtContent>
+      </w:sdt>
+      <w:r>
+        <w:rPr>
+          <w:rFonts w:ascii="Times New Roman" w:hAnsi="Times New Roman" w:cs="Times New Roman"/>
+        </w:rPr>
+        <w:t xml:space="preserve"> performed the study in Belfast to measure the impact of symbolic violence on social class based on 10-11-year-old boys from both the working and middle class. Their finding will be applied on this paper.</w:t>
+      </w:r>
+    </w:p>
+    <w:p>
+      <w:pPr>
+        <w:rPr>
+          <w:rFonts w:ascii="Times New Roman" w:hAnsi="Times New Roman" w:cs="Times New Roman"/>
+        </w:rPr>
+      </w:pPr>
+      <w:sdt>
+        <w:sdtPr>
+          <w:rPr>
+            <w:rFonts w:ascii="Times New Roman" w:hAnsi="Times New Roman" w:cs="Times New Roman"/>
+          </w:rPr>
+          <w:id w:val="1062058048"/>
+          <w:citation/>
+        </w:sdtPr>
+        <w:sdtContent>
+          <w:r>
+            <w:rPr>
+              <w:rFonts w:ascii="Times New Roman" w:hAnsi="Times New Roman" w:cs="Times New Roman"/>
+            </w:rPr>
+            <w:fldChar w:fldCharType="begin"/>
+          </w:r>
+          <w:r>
+            <w:rPr>
+              <w:rFonts w:ascii="Times New Roman" w:hAnsi="Times New Roman" w:cs="Times New Roman"/>
+            </w:rPr>
+            <w:instrText xml:space="preserve"> CITATION Gas18 \l 1033 </w:instrText>
+          </w:r>
+          <w:r>
+            <w:rPr>
+              <w:rFonts w:ascii="Times New Roman" w:hAnsi="Times New Roman" w:cs="Times New Roman"/>
+            </w:rPr>
+            <w:fldChar w:fldCharType="separate"/>
+          </w:r>
+          <w:r>
+            <w:rPr>
+              <w:rFonts w:ascii="Times New Roman" w:hAnsi="Times New Roman" w:cs="Times New Roman"/>
+              <w:noProof/>
+            </w:rPr>
+            <w:t>(Gast, 2018)</w:t>
+          </w:r>
+          <w:r>
+            <w:rPr>
+              <w:rFonts w:ascii="Times New Roman" w:hAnsi="Times New Roman" w:cs="Times New Roman"/>
+            </w:rPr>
+            <w:fldChar w:fldCharType="end"/>
+          </w:r>
+        </w:sdtContent>
+      </w:sdt>
+      <w:r>
+        <w:rPr>
+          <w:rFonts w:ascii="Times New Roman" w:hAnsi="Times New Roman" w:cs="Times New Roman"/>
+        </w:rPr>
+        <w:t xml:space="preserve"> studied how academic disparities and teacher-student relations are affected </w:t>
+      </w:r>
+      <w:r>
+        <w:rPr>
+          <w:rFonts w:ascii="Times New Roman" w:hAnsi="Times New Roman" w:cs="Times New Roman"/>
+        </w:rPr>
+        <w:t>social-</w:t>
+      </w:r>
+      <w:r>
+        <w:rPr>
+          <w:rFonts w:ascii="Times New Roman" w:hAnsi="Times New Roman" w:cs="Times New Roman"/>
+        </w:rPr>
+        <w:t xml:space="preserve">class difference for both </w:t>
+      </w:r>
+      <w:r>
+        <w:rPr>
+          <w:rFonts w:ascii="Times New Roman" w:hAnsi="Times New Roman" w:cs="Times New Roman"/>
+        </w:rPr>
+        <w:t xml:space="preserve">teachers and black students. This research </w:t>
+      </w:r>
+      <w:r>
+        <w:rPr>
+          <w:rFonts w:ascii="Times New Roman" w:hAnsi="Times New Roman" w:cs="Times New Roman"/>
+        </w:rPr>
+        <w:t>includes</w:t>
+      </w:r>
+      <w:r>
+        <w:rPr>
+          <w:rFonts w:ascii="Times New Roman" w:hAnsi="Times New Roman" w:cs="Times New Roman"/>
+        </w:rPr>
+        <w:t xml:space="preserve"> demonstration power arising from language and legitimization</w:t>
+      </w:r>
+      <w:r>
+        <w:rPr>
+          <w:rFonts w:ascii="Times New Roman" w:hAnsi="Times New Roman" w:cs="Times New Roman"/>
+        </w:rPr>
+        <w:t>.</w:t>
+      </w:r>
+    </w:p>
+    <w:p>
+      <w:pPr>
+        <w:pStyle w:val="Heading1"/>
+        <w:rPr>
+          <w:rFonts w:ascii="Times New Roman" w:hAnsi="Times New Roman" w:cs="Times New Roman"/>
+        </w:rPr>
+      </w:pPr>
+      <w:r>
+        <w:rPr>
+          <w:rFonts w:ascii="Times New Roman" w:hAnsi="Times New Roman" w:cs="Times New Roman"/>
+        </w:rPr>
+        <w:t>Symbolic Violence in Class and Race Oppression</w:t>
+      </w:r>
+      <w:r>
+        <w:rPr>
+          <w:rFonts w:ascii="Times New Roman" w:hAnsi="Times New Roman" w:cs="Times New Roman"/>
+        </w:rPr>
+        <w:t xml:space="preserve"> </w:t>
       </w:r>
     </w:p>
     <w:p/>
+    <w:p>
+      <w:pPr>
+        <w:pStyle w:val="Heading1"/>
+        <w:rPr>
+          <w:rFonts w:ascii="Times New Roman" w:hAnsi="Times New Roman" w:cs="Times New Roman"/>
+        </w:rPr>
+      </w:pPr>
+      <w:r>
+        <w:rPr>
+          <w:rFonts w:ascii="Times New Roman" w:hAnsi="Times New Roman" w:cs="Times New Roman"/>
+        </w:rPr>
+        <w:t>Discussion and Analysis</w:t>
+      </w:r>
+    </w:p>
+    <w:p>
+      <w:pPr>
+        <w:pStyle w:val="Heading1"/>
+        <w:rPr>
+          <w:rFonts w:ascii="Times New Roman" w:hAnsi="Times New Roman" w:cs="Times New Roman"/>
+        </w:rPr>
+      </w:pPr>
+      <w:r>
+        <w:rPr>
+          <w:rFonts w:ascii="Times New Roman" w:hAnsi="Times New Roman" w:cs="Times New Roman"/>
+        </w:rPr>
+        <w:t>Conclusion</w:t>
+      </w:r>
+    </w:p>
+    <w:p/>
+    <w:p>
+      <w:pPr>
+        <w:jc w:val="both"/>
+        <w:rPr>
+          <w:rFonts w:ascii="Times New Roman" w:hAnsi="Times New Roman" w:cs="Times New Roman"/>
+        </w:rPr>
+      </w:pPr>
+    </w:p>
+    <w:p>
+      <w:pPr>
+        <w:jc w:val="both"/>
+        <w:rPr>
+          <w:rFonts w:ascii="Times New Roman" w:hAnsi="Times New Roman" w:cs="Times New Roman"/>
+        </w:rPr>
+      </w:pPr>
+    </w:p>
+    <w:p>
+      <w:pPr>
+        <w:rPr>
+          <w:rFonts w:ascii="Times New Roman" w:hAnsi="Times New Roman" w:cs="Times New Roman"/>
+        </w:rPr>
+      </w:pPr>
+    </w:p>
     <w:sectPr>
       <w:type w:val="continuous"/>
       <w:pgSz w:w="12240" w:h="15840"/>
@@ -500,6 +789,28 @@
       <w:szCs w:val="32"/>
     </w:rPr>
   </w:style>
+  <w:style w:type="paragraph" w:styleId="Heading2">
+    <w:name w:val="heading 2"/>
+    <w:basedOn w:val="Normal"/>
+    <w:next w:val="Normal"/>
+    <w:link w:val="Heading2Char"/>
+    <w:uiPriority w:val="9"/>
+    <w:unhideWhenUsed/>
+    <w:qFormat/>
+    <w:rsid w:val="005E15DC"/>
+    <w:pPr>
+      <w:keepNext/>
+      <w:keepLines/>
+      <w:spacing w:before="40" w:after="0"/>
+      <w:outlineLvl w:val="1"/>
+    </w:pPr>
+    <w:rPr>
+      <w:rFonts w:asciiTheme="majorHAnsi" w:eastAsiaTheme="majorEastAsia" w:hAnsiTheme="majorHAnsi" w:cstheme="majorBidi"/>
+      <w:color w:val="2E74B5" w:themeColor="accent1" w:themeShade="BF"/>
+      <w:sz w:val="26"/>
+      <w:szCs w:val="26"/>
+    </w:rPr>
+  </w:style>
   <w:style w:type="character" w:default="1" w:styleId="DefaultParagraphFont">
     <w:name w:val="Default Paragraph Font"/>
     <w:uiPriority w:val="1"/>
@@ -573,6 +884,27 @@
       <w:sz w:val="32"/>
       <w:szCs w:val="32"/>
     </w:rPr>
+  </w:style>
+  <w:style w:type="character" w:customStyle="1" w:styleId="Heading2Char">
+    <w:name w:val="Heading 2 Char"/>
+    <w:basedOn w:val="DefaultParagraphFont"/>
+    <w:link w:val="Heading2"/>
+    <w:uiPriority w:val="9"/>
+    <w:rsid w:val="005E15DC"/>
+    <w:rPr>
+      <w:rFonts w:asciiTheme="majorHAnsi" w:eastAsiaTheme="majorEastAsia" w:hAnsiTheme="majorHAnsi" w:cstheme="majorBidi"/>
+      <w:color w:val="2E74B5" w:themeColor="accent1" w:themeShade="BF"/>
+      <w:sz w:val="26"/>
+      <w:szCs w:val="26"/>
+    </w:rPr>
+  </w:style>
+  <w:style w:type="paragraph" w:styleId="Bibliography">
+    <w:name w:val="Bibliography"/>
+    <w:basedOn w:val="Normal"/>
+    <w:next w:val="Normal"/>
+    <w:uiPriority w:val="37"/>
+    <w:unhideWhenUsed/>
+    <w:rsid w:val="00236669"/>
   </w:style>
 </w:styles>
 </file>
@@ -839,11 +1171,61 @@
 </file>
 
 <file path=customXml/item1.xml><?xml version="1.0" encoding="utf-8"?>
-<b:Sources xmlns:b="http://schemas.openxmlformats.org/officeDocument/2006/bibliography" xmlns="http://schemas.openxmlformats.org/officeDocument/2006/bibliography" SelectedStyle="\HarvardAnglia2008OfficeOnline.xsl" StyleName="Harvard - Anglia" Version="2008"/>
+<b:Sources xmlns:b="http://schemas.openxmlformats.org/officeDocument/2006/bibliography" xmlns="http://schemas.openxmlformats.org/officeDocument/2006/bibliography" SelectedStyle="\HarvardAnglia2008OfficeOnline.xsl" StyleName="Harvard - Anglia" Version="2008">
+  <b:Source>
+    <b:Tag>Hea04</b:Tag>
+    <b:SourceType>JournalArticle</b:SourceType>
+    <b:Guid>{34B7B58A-5D1F-4948-9577-B5001B8B151F}</b:Guid>
+    <b:Title>Symbolic Violence, Locality and Social Class: the educational and career aspirations of 10-11-year-old boys in Belfast</b:Title>
+    <b:Year>2004</b:Year>
+    <b:JournalName>Pedagogy, Culture and Society</b:JournalName>
+    <b:Pages>15-34</b:Pages>
+    <b:Volume>12</b:Volume>
+    <b:Issue>1</b:Issue>
+    <b:Author>
+      <b:Author>
+        <b:NameList>
+          <b:Person>
+            <b:Last>Healie</b:Last>
+            <b:First>Julie</b:First>
+          </b:Person>
+          <b:Person>
+            <b:Last>Connolly</b:Last>
+            <b:First>Paul</b:First>
+          </b:Person>
+        </b:NameList>
+      </b:Author>
+    </b:Author>
+    <b:RefOrder>1</b:RefOrder>
+  </b:Source>
+  <b:Source>
+    <b:Tag>Gas18</b:Tag>
+    <b:SourceType>ArticleInAPeriodical</b:SourceType>
+    <b:Guid>{EAA1B8BE-5B55-48EB-9D39-DA23D02402D3}</b:Guid>
+    <b:Author>
+      <b:Author>
+        <b:NameList>
+          <b:Person>
+            <b:Last>Gast</b:Last>
+            <b:First>Melanie</b:First>
+            <b:Middle>Jones</b:Middle>
+          </b:Person>
+        </b:NameList>
+      </b:Author>
+    </b:Author>
+    <b:Title>"They Give Teachers a Hard Time": Symbolic Violence and Intersections of Race and Class in Interpretations of Teacher-student Relations</b:Title>
+    <b:PeriodicalTitle>Sociological Perspectives</b:PeriodicalTitle>
+    <b:Year>2018</b:Year>
+    <b:Month>January</b:Month>
+    <b:Day>10</b:Day>
+    <b:Pages>257-275</b:Pages>
+    <b:RefOrder>2</b:RefOrder>
+  </b:Source>
+</b:Sources>
 </file>
 
 <file path=customXml/itemProps1.xml><?xml version="1.0" encoding="utf-8"?>
-<ds:datastoreItem xmlns:ds="http://schemas.openxmlformats.org/officeDocument/2006/customXml" ds:itemID="{AE64E685-128A-4145-BB81-0A612C016AA0}">
+<ds:datastoreItem xmlns:ds="http://schemas.openxmlformats.org/officeDocument/2006/customXml" ds:itemID="{CED98E6C-5448-4611-8B9A-DB6211063C30}">
   <ds:schemaRefs>
     <ds:schemaRef ds:uri="http://schemas.openxmlformats.org/officeDocument/2006/bibliography"/>
   </ds:schemaRefs>

</xml_diff>

<commit_message>
Final update before review
</commit_message>
<xml_diff>
--- a/Sociology/Submission Essay/sociology essay.docx
+++ b/Sociology/Submission Essay/sociology essay.docx
@@ -22,6 +22,14 @@
         </w:rPr>
         <w:t xml:space="preserve"> with Mitigation Activities</w:t>
       </w:r>
+    </w:p>
+    <w:p>
+      <w:pPr>
+        <w:jc w:val="both"/>
+        <w:rPr>
+          <w:rFonts w:ascii="Times New Roman" w:hAnsi="Times New Roman" w:cs="Times New Roman"/>
+        </w:rPr>
+      </w:pPr>
     </w:p>
     <w:p>
       <w:pPr>
@@ -40,94 +48,92 @@
     <w:p>
       <w:pPr>
         <w:pStyle w:val="Heading1"/>
-        <w:jc w:val="both"/>
+        <w:numPr>
+          <w:ilvl w:val="0"/>
+          <w:numId w:val="2"/>
+        </w:numPr>
+        <w:jc w:val="both"/>
+        <w:rPr>
+          <w:rFonts w:ascii="Times New Roman" w:eastAsiaTheme="minorHAnsi" w:hAnsi="Times New Roman" w:cs="Times New Roman"/>
+          <w:b/>
+          <w:color w:val="auto"/>
+        </w:rPr>
+      </w:pPr>
+      <w:r>
+        <w:rPr>
+          <w:rFonts w:ascii="Times New Roman" w:eastAsiaTheme="minorHAnsi" w:hAnsi="Times New Roman" w:cs="Times New Roman"/>
+          <w:b/>
+          <w:color w:val="auto"/>
+        </w:rPr>
+        <w:t>INTRODUCTION</w:t>
+      </w:r>
+      <w:bookmarkStart w:id="0" w:name="_GoBack"/>
+      <w:bookmarkEnd w:id="0"/>
+    </w:p>
+    <w:p>
+      <w:pPr>
+        <w:pStyle w:val="Heading1"/>
+        <w:jc w:val="both"/>
+        <w:rPr>
+          <w:rFonts w:ascii="Times New Roman" w:hAnsi="Times New Roman" w:cs="Times New Roman"/>
+          <w:sz w:val="24"/>
+          <w:szCs w:val="24"/>
+        </w:rPr>
+      </w:pPr>
+      <w:r>
         <w:rPr>
           <w:rFonts w:ascii="Times New Roman" w:eastAsiaTheme="minorHAnsi" w:hAnsi="Times New Roman" w:cs="Times New Roman"/>
           <w:color w:val="auto"/>
-          <w:sz w:val="22"/>
-          <w:szCs w:val="22"/>
-        </w:rPr>
-      </w:pPr>
+          <w:sz w:val="24"/>
+          <w:szCs w:val="24"/>
+        </w:rPr>
+        <w:t xml:space="preserve">The notion of symbolic violence was discovered by Pierre Bourdieu to reason the silent, unconscious types of cultural and social domination prevailing inside the day-to-day social customs. Symbolic violence comprises of activities that have prejudiced and detrimental sense or propositions, for instance, racism and gender domination. Language is a medium through which power is perceptively employed as discussed by Bourdieu, through the notion of symbolic violence and misrecognition (Pierre &amp; Thompson, 1991). Power is not obviously exerted through force applied but by the capacity to enforce judgments and to execute them as legitimate by masking the relations of power which are the core of the influence (Bourdieu &amp; Jean-Claude, 1990). </w:t>
+      </w:r>
     </w:p>
     <w:p>
       <w:pPr>
         <w:pStyle w:val="Heading1"/>
         <w:jc w:val="both"/>
-        <w:rPr>
-          <w:rFonts w:ascii="Times New Roman" w:hAnsi="Times New Roman" w:cs="Times New Roman"/>
-          <w:b/>
-        </w:rPr>
-      </w:pPr>
-      <w:r>
-        <w:rPr>
-          <w:rFonts w:ascii="Times New Roman" w:hAnsi="Times New Roman" w:cs="Times New Roman"/>
-          <w:b/>
-        </w:rPr>
-        <w:t>Introduction</w:t>
-      </w:r>
-    </w:p>
-    <w:p>
-      <w:pPr>
-        <w:pStyle w:val="Heading1"/>
-        <w:jc w:val="both"/>
-        <w:rPr>
-          <w:rFonts w:ascii="Times New Roman" w:hAnsi="Times New Roman" w:cs="Times New Roman"/>
-        </w:rPr>
-      </w:pPr>
-      <w:r>
         <w:rPr>
           <w:rFonts w:ascii="Times New Roman" w:eastAsiaTheme="minorHAnsi" w:hAnsi="Times New Roman" w:cs="Times New Roman"/>
           <w:color w:val="auto"/>
-          <w:sz w:val="22"/>
-          <w:szCs w:val="22"/>
-        </w:rPr>
-        <w:t xml:space="preserve">The notion of symbolic violence was discovered by Pierre Bourdieu to reason the silent, unconscious types of cultural and social domination prevailing inside the day-to-day social customs. Symbolic violence comprises of activities that have prejudiced and detrimental sense or propositions, for instance, racism and gender domination. Language is a medium through which power is perceptively employed as discussed by Bourdieu, through the notion of symbolic violence and misrecognition (Pierre &amp; Thompson, 1991). Power is not obviously exerted through force applied but by the capacity to enforce judgments and to execute them as legitimate by masking the relations of power which are the core of the influence (Bourdieu &amp; Jean-Claude, 1990). </w:t>
-      </w:r>
-    </w:p>
-    <w:p>
-      <w:pPr>
-        <w:pStyle w:val="Heading1"/>
-        <w:jc w:val="both"/>
+          <w:sz w:val="24"/>
+          <w:szCs w:val="24"/>
+        </w:rPr>
+      </w:pPr>
+      <w:r>
         <w:rPr>
           <w:rFonts w:ascii="Times New Roman" w:eastAsiaTheme="minorHAnsi" w:hAnsi="Times New Roman" w:cs="Times New Roman"/>
           <w:color w:val="auto"/>
-          <w:sz w:val="22"/>
-          <w:szCs w:val="22"/>
-        </w:rPr>
-      </w:pPr>
+          <w:sz w:val="24"/>
+          <w:szCs w:val="24"/>
+        </w:rPr>
+        <w:t>While power and authority are essential to lead the world towards success, Palestinians and blacks should develop cultural resistance regarding symbolic violence and power because it has an impact on the identity, causes stigmatization and exclusion, it prevents mobility, social interaction while creating mental walls, and causes the destruction of the heritage and lifestyle</w:t>
+      </w:r>
       <w:r>
         <w:rPr>
           <w:rFonts w:ascii="Times New Roman" w:eastAsiaTheme="minorHAnsi" w:hAnsi="Times New Roman" w:cs="Times New Roman"/>
           <w:color w:val="auto"/>
-          <w:sz w:val="22"/>
-          <w:szCs w:val="22"/>
-        </w:rPr>
-        <w:t>While power and authority are essential to lead the world towards success, Palestinians and blacks should develop cultural resistance regarding symbolic violence and power because it has an impact on the identity, causes stigmatization and exclusion, it prevents mobility, social interaction while creating mental walls, and causes the destruction of the heritage and lifestyle</w:t>
+          <w:sz w:val="24"/>
+          <w:szCs w:val="24"/>
+        </w:rPr>
+        <w:t xml:space="preserve"> through the process of </w:t>
       </w:r>
       <w:r>
         <w:rPr>
           <w:rFonts w:ascii="Times New Roman" w:eastAsiaTheme="minorHAnsi" w:hAnsi="Times New Roman" w:cs="Times New Roman"/>
           <w:color w:val="auto"/>
-          <w:sz w:val="22"/>
-          <w:szCs w:val="22"/>
-        </w:rPr>
-        <w:t xml:space="preserve"> through the process of </w:t>
+          <w:sz w:val="24"/>
+          <w:szCs w:val="24"/>
+        </w:rPr>
+        <w:t>normalization</w:t>
       </w:r>
       <w:r>
         <w:rPr>
           <w:rFonts w:ascii="Times New Roman" w:eastAsiaTheme="minorHAnsi" w:hAnsi="Times New Roman" w:cs="Times New Roman"/>
           <w:color w:val="auto"/>
-          <w:sz w:val="22"/>
-          <w:szCs w:val="22"/>
-        </w:rPr>
-        <w:t>normalization</w:t>
-      </w:r>
-      <w:r>
-        <w:rPr>
-          <w:rFonts w:ascii="Times New Roman" w:eastAsiaTheme="minorHAnsi" w:hAnsi="Times New Roman" w:cs="Times New Roman"/>
-          <w:color w:val="auto"/>
-          <w:sz w:val="22"/>
-          <w:szCs w:val="22"/>
+          <w:sz w:val="24"/>
+          <w:szCs w:val="24"/>
         </w:rPr>
         <w:t>.</w:t>
       </w:r>
@@ -145,37 +151,69 @@
         <w:jc w:val="both"/>
         <w:rPr>
           <w:rFonts w:ascii="Times New Roman" w:hAnsi="Times New Roman" w:cs="Times New Roman"/>
-        </w:rPr>
-      </w:pPr>
-      <w:r>
-        <w:rPr>
-          <w:rFonts w:ascii="Times New Roman" w:hAnsi="Times New Roman" w:cs="Times New Roman"/>
-        </w:rPr>
-        <w:t>The aim of this essay is to investigate the role of symbolic violence in race and class oppression, how it changes the culture and lifestyle. Once it is recognized, mitigation activities are introduced to reduce its impact and allow the affected population to resilient.</w:t>
-      </w:r>
-    </w:p>
-    <w:p>
-      <w:pPr>
-        <w:pStyle w:val="Heading1"/>
+          <w:sz w:val="24"/>
+          <w:szCs w:val="24"/>
+        </w:rPr>
+      </w:pPr>
+      <w:r>
+        <w:rPr>
+          <w:rFonts w:ascii="Times New Roman" w:hAnsi="Times New Roman" w:cs="Times New Roman"/>
+          <w:sz w:val="24"/>
+          <w:szCs w:val="24"/>
+        </w:rPr>
+        <w:t>The aim of this essay is to investigate the role of symbolic violence in race and class oppression, how it changes the culture and lifestyle. Once it is recognized, mitigation activities are introduced to reduce its impact and allow the af</w:t>
+      </w:r>
+      <w:r>
+        <w:rPr>
+          <w:rFonts w:ascii="Times New Roman" w:hAnsi="Times New Roman" w:cs="Times New Roman"/>
+          <w:sz w:val="24"/>
+          <w:szCs w:val="24"/>
+        </w:rPr>
+        <w:t>fected population to resilient.</w:t>
+      </w:r>
+    </w:p>
+    <w:p>
+      <w:pPr>
+        <w:jc w:val="both"/>
+        <w:rPr>
+          <w:rFonts w:ascii="Times New Roman" w:hAnsi="Times New Roman" w:cs="Times New Roman"/>
+          <w:sz w:val="24"/>
+          <w:szCs w:val="24"/>
+        </w:rPr>
+      </w:pPr>
+    </w:p>
+    <w:p>
+      <w:pPr>
+        <w:pStyle w:val="ListParagraph"/>
+        <w:numPr>
+          <w:ilvl w:val="0"/>
+          <w:numId w:val="2"/>
+        </w:numPr>
         <w:jc w:val="both"/>
         <w:rPr>
           <w:rFonts w:ascii="Times New Roman" w:hAnsi="Times New Roman" w:cs="Times New Roman"/>
           <w:b/>
+          <w:sz w:val="32"/>
+          <w:szCs w:val="32"/>
         </w:rPr>
       </w:pPr>
       <w:r>
         <w:rPr>
           <w:rFonts w:ascii="Times New Roman" w:hAnsi="Times New Roman" w:cs="Times New Roman"/>
           <w:b/>
-        </w:rPr>
-        <w:t>Background</w:t>
-      </w:r>
-    </w:p>
-    <w:p>
-      <w:pPr>
-        <w:jc w:val="both"/>
-        <w:rPr>
-          <w:rFonts w:ascii="Times New Roman" w:hAnsi="Times New Roman" w:cs="Times New Roman"/>
+          <w:sz w:val="32"/>
+          <w:szCs w:val="32"/>
+        </w:rPr>
+        <w:t>BACKGROUND</w:t>
+      </w:r>
+    </w:p>
+    <w:p>
+      <w:pPr>
+        <w:jc w:val="both"/>
+        <w:rPr>
+          <w:rFonts w:ascii="Times New Roman" w:hAnsi="Times New Roman" w:cs="Times New Roman"/>
+          <w:sz w:val="24"/>
+          <w:szCs w:val="24"/>
         </w:rPr>
       </w:pPr>
       <w:sdt>
@@ -186,22 +224,34 @@
           <w:id w:val="708920901"/>
           <w:citation/>
         </w:sdtPr>
+        <w:sdtEndPr>
+          <w:rPr>
+            <w:sz w:val="24"/>
+            <w:szCs w:val="24"/>
+          </w:rPr>
+        </w:sdtEndPr>
         <w:sdtContent>
           <w:r>
             <w:rPr>
               <w:rFonts w:ascii="Times New Roman" w:hAnsi="Times New Roman" w:cs="Times New Roman"/>
+              <w:sz w:val="24"/>
+              <w:szCs w:val="24"/>
             </w:rPr>
             <w:fldChar w:fldCharType="begin"/>
           </w:r>
           <w:r>
             <w:rPr>
               <w:rFonts w:ascii="Times New Roman" w:hAnsi="Times New Roman" w:cs="Times New Roman"/>
+              <w:sz w:val="24"/>
+              <w:szCs w:val="24"/>
             </w:rPr>
             <w:instrText xml:space="preserve"> CITATION Hea04 \l 1033 </w:instrText>
           </w:r>
           <w:r>
             <w:rPr>
               <w:rFonts w:ascii="Times New Roman" w:hAnsi="Times New Roman" w:cs="Times New Roman"/>
+              <w:sz w:val="24"/>
+              <w:szCs w:val="24"/>
             </w:rPr>
             <w:fldChar w:fldCharType="separate"/>
           </w:r>
@@ -209,12 +259,16 @@
             <w:rPr>
               <w:rFonts w:ascii="Times New Roman" w:hAnsi="Times New Roman" w:cs="Times New Roman"/>
               <w:noProof/>
+              <w:sz w:val="24"/>
+              <w:szCs w:val="24"/>
             </w:rPr>
             <w:t>(Healie &amp; Connolly, 2004)</w:t>
           </w:r>
           <w:r>
             <w:rPr>
               <w:rFonts w:ascii="Times New Roman" w:hAnsi="Times New Roman" w:cs="Times New Roman"/>
+              <w:sz w:val="24"/>
+              <w:szCs w:val="24"/>
             </w:rPr>
             <w:fldChar w:fldCharType="end"/>
           </w:r>
@@ -223,12 +277,16 @@
       <w:r>
         <w:rPr>
           <w:rFonts w:ascii="Times New Roman" w:hAnsi="Times New Roman" w:cs="Times New Roman"/>
+          <w:sz w:val="24"/>
+          <w:szCs w:val="24"/>
         </w:rPr>
         <w:t xml:space="preserve"> performed the study in Belfast to measure the impact of symbolic violence on social class based on 10-11-year-old boys from both the working and middle class. Their finding will be applied on this paper.</w:t>
       </w:r>
       <w:r>
         <w:rPr>
           <w:rFonts w:ascii="Times New Roman" w:hAnsi="Times New Roman" w:cs="Times New Roman"/>
+          <w:sz w:val="24"/>
+          <w:szCs w:val="24"/>
         </w:rPr>
         <w:t xml:space="preserve"> </w:t>
       </w:r>
@@ -238,12 +296,16 @@
         <w:jc w:val="both"/>
         <w:rPr>
           <w:rFonts w:ascii="Times New Roman" w:hAnsi="Times New Roman" w:cs="Times New Roman"/>
+          <w:sz w:val="24"/>
+          <w:szCs w:val="24"/>
         </w:rPr>
       </w:pPr>
       <w:sdt>
         <w:sdtPr>
           <w:rPr>
             <w:rFonts w:ascii="Times New Roman" w:hAnsi="Times New Roman" w:cs="Times New Roman"/>
+            <w:sz w:val="24"/>
+            <w:szCs w:val="24"/>
           </w:rPr>
           <w:id w:val="1062058048"/>
           <w:citation/>
@@ -252,18 +314,24 @@
           <w:r>
             <w:rPr>
               <w:rFonts w:ascii="Times New Roman" w:hAnsi="Times New Roman" w:cs="Times New Roman"/>
+              <w:sz w:val="24"/>
+              <w:szCs w:val="24"/>
             </w:rPr>
             <w:fldChar w:fldCharType="begin"/>
           </w:r>
           <w:r>
             <w:rPr>
               <w:rFonts w:ascii="Times New Roman" w:hAnsi="Times New Roman" w:cs="Times New Roman"/>
+              <w:sz w:val="24"/>
+              <w:szCs w:val="24"/>
             </w:rPr>
             <w:instrText xml:space="preserve"> CITATION Gas18 \l 1033 </w:instrText>
           </w:r>
           <w:r>
             <w:rPr>
               <w:rFonts w:ascii="Times New Roman" w:hAnsi="Times New Roman" w:cs="Times New Roman"/>
+              <w:sz w:val="24"/>
+              <w:szCs w:val="24"/>
             </w:rPr>
             <w:fldChar w:fldCharType="separate"/>
           </w:r>
@@ -271,12 +339,16 @@
             <w:rPr>
               <w:rFonts w:ascii="Times New Roman" w:hAnsi="Times New Roman" w:cs="Times New Roman"/>
               <w:noProof/>
+              <w:sz w:val="24"/>
+              <w:szCs w:val="24"/>
             </w:rPr>
             <w:t>(Gast, 2018)</w:t>
           </w:r>
           <w:r>
             <w:rPr>
               <w:rFonts w:ascii="Times New Roman" w:hAnsi="Times New Roman" w:cs="Times New Roman"/>
+              <w:sz w:val="24"/>
+              <w:szCs w:val="24"/>
             </w:rPr>
             <w:fldChar w:fldCharType="end"/>
           </w:r>
@@ -285,48 +357,64 @@
       <w:r>
         <w:rPr>
           <w:rFonts w:ascii="Times New Roman" w:hAnsi="Times New Roman" w:cs="Times New Roman"/>
+          <w:sz w:val="24"/>
+          <w:szCs w:val="24"/>
         </w:rPr>
         <w:t xml:space="preserve"> studied how academic disparities and teacher-student relations are affected </w:t>
       </w:r>
       <w:r>
         <w:rPr>
           <w:rFonts w:ascii="Times New Roman" w:hAnsi="Times New Roman" w:cs="Times New Roman"/>
+          <w:sz w:val="24"/>
+          <w:szCs w:val="24"/>
         </w:rPr>
         <w:t>social-</w:t>
       </w:r>
       <w:r>
         <w:rPr>
           <w:rFonts w:ascii="Times New Roman" w:hAnsi="Times New Roman" w:cs="Times New Roman"/>
+          <w:sz w:val="24"/>
+          <w:szCs w:val="24"/>
         </w:rPr>
         <w:t xml:space="preserve">class difference for both </w:t>
       </w:r>
       <w:r>
         <w:rPr>
           <w:rFonts w:ascii="Times New Roman" w:hAnsi="Times New Roman" w:cs="Times New Roman"/>
+          <w:sz w:val="24"/>
+          <w:szCs w:val="24"/>
         </w:rPr>
         <w:t xml:space="preserve">teachers and black students. This research </w:t>
       </w:r>
       <w:r>
         <w:rPr>
           <w:rFonts w:ascii="Times New Roman" w:hAnsi="Times New Roman" w:cs="Times New Roman"/>
+          <w:sz w:val="24"/>
+          <w:szCs w:val="24"/>
         </w:rPr>
         <w:t>includes</w:t>
       </w:r>
       <w:r>
         <w:rPr>
           <w:rFonts w:ascii="Times New Roman" w:hAnsi="Times New Roman" w:cs="Times New Roman"/>
+          <w:sz w:val="24"/>
+          <w:szCs w:val="24"/>
         </w:rPr>
         <w:t xml:space="preserve"> demonstration power arising from language and legitimization</w:t>
       </w:r>
       <w:r>
         <w:rPr>
           <w:rFonts w:ascii="Times New Roman" w:hAnsi="Times New Roman" w:cs="Times New Roman"/>
+          <w:sz w:val="24"/>
+          <w:szCs w:val="24"/>
         </w:rPr>
         <w:t>.</w:t>
       </w:r>
       <w:r>
         <w:rPr>
           <w:rFonts w:ascii="Times New Roman" w:hAnsi="Times New Roman" w:cs="Times New Roman"/>
+          <w:sz w:val="24"/>
+          <w:szCs w:val="24"/>
         </w:rPr>
         <w:t xml:space="preserve"> Racial discrimination and necessity for black to achieve economic mobility.</w:t>
       </w:r>
@@ -336,12 +424,16 @@
         <w:jc w:val="both"/>
         <w:rPr>
           <w:rFonts w:ascii="Times New Roman" w:hAnsi="Times New Roman" w:cs="Times New Roman"/>
+          <w:sz w:val="24"/>
+          <w:szCs w:val="24"/>
         </w:rPr>
       </w:pPr>
       <w:sdt>
         <w:sdtPr>
           <w:rPr>
             <w:rFonts w:ascii="Times New Roman" w:hAnsi="Times New Roman" w:cs="Times New Roman"/>
+            <w:sz w:val="24"/>
+            <w:szCs w:val="24"/>
           </w:rPr>
           <w:id w:val="1849521259"/>
           <w:citation/>
@@ -350,18 +442,24 @@
           <w:r>
             <w:rPr>
               <w:rFonts w:ascii="Times New Roman" w:hAnsi="Times New Roman" w:cs="Times New Roman"/>
+              <w:sz w:val="24"/>
+              <w:szCs w:val="24"/>
             </w:rPr>
             <w:fldChar w:fldCharType="begin"/>
           </w:r>
           <w:r>
             <w:rPr>
               <w:rFonts w:ascii="Times New Roman" w:hAnsi="Times New Roman" w:cs="Times New Roman"/>
+              <w:sz w:val="24"/>
+              <w:szCs w:val="24"/>
             </w:rPr>
             <w:instrText xml:space="preserve"> CITATION Tua10 \l 1033 </w:instrText>
           </w:r>
           <w:r>
             <w:rPr>
               <w:rFonts w:ascii="Times New Roman" w:hAnsi="Times New Roman" w:cs="Times New Roman"/>
+              <w:sz w:val="24"/>
+              <w:szCs w:val="24"/>
             </w:rPr>
             <w:fldChar w:fldCharType="separate"/>
           </w:r>
@@ -369,12 +467,16 @@
             <w:rPr>
               <w:rFonts w:ascii="Times New Roman" w:hAnsi="Times New Roman" w:cs="Times New Roman"/>
               <w:noProof/>
+              <w:sz w:val="24"/>
+              <w:szCs w:val="24"/>
             </w:rPr>
             <w:t>(Tuastad, 2010)</w:t>
           </w:r>
           <w:r>
             <w:rPr>
               <w:rFonts w:ascii="Times New Roman" w:hAnsi="Times New Roman" w:cs="Times New Roman"/>
+              <w:sz w:val="24"/>
+              <w:szCs w:val="24"/>
             </w:rPr>
             <w:fldChar w:fldCharType="end"/>
           </w:r>
@@ -383,18 +485,24 @@
       <w:r>
         <w:rPr>
           <w:rFonts w:ascii="Times New Roman" w:hAnsi="Times New Roman" w:cs="Times New Roman"/>
+          <w:sz w:val="24"/>
+          <w:szCs w:val="24"/>
         </w:rPr>
         <w:t xml:space="preserve"> studied the aspects of symbolic violence in the middle east conflicts, and showed how the</w:t>
       </w:r>
       <w:r>
         <w:rPr>
           <w:rFonts w:ascii="Times New Roman" w:hAnsi="Times New Roman" w:cs="Times New Roman"/>
+          <w:sz w:val="24"/>
+          <w:szCs w:val="24"/>
         </w:rPr>
         <w:t xml:space="preserve"> dominant distort image of the dominated for political purpose and economic agenda. This study was carried out in Palestine.</w:t>
       </w:r>
       <w:r>
         <w:rPr>
           <w:rFonts w:ascii="Times New Roman" w:hAnsi="Times New Roman" w:cs="Times New Roman"/>
+          <w:sz w:val="24"/>
+          <w:szCs w:val="24"/>
         </w:rPr>
         <w:t xml:space="preserve"> </w:t>
       </w:r>
@@ -404,12 +512,16 @@
         <w:jc w:val="both"/>
         <w:rPr>
           <w:rFonts w:ascii="Times New Roman" w:hAnsi="Times New Roman" w:cs="Times New Roman"/>
+          <w:sz w:val="24"/>
+          <w:szCs w:val="24"/>
         </w:rPr>
       </w:pPr>
       <w:sdt>
         <w:sdtPr>
           <w:rPr>
             <w:rFonts w:ascii="Times New Roman" w:hAnsi="Times New Roman" w:cs="Times New Roman"/>
+            <w:sz w:val="24"/>
+            <w:szCs w:val="24"/>
           </w:rPr>
           <w:id w:val="1745377179"/>
           <w:citation/>
@@ -418,18 +530,24 @@
           <w:r>
             <w:rPr>
               <w:rFonts w:ascii="Times New Roman" w:hAnsi="Times New Roman" w:cs="Times New Roman"/>
+              <w:sz w:val="24"/>
+              <w:szCs w:val="24"/>
             </w:rPr>
             <w:fldChar w:fldCharType="begin"/>
           </w:r>
           <w:r>
             <w:rPr>
               <w:rFonts w:ascii="Times New Roman" w:hAnsi="Times New Roman" w:cs="Times New Roman"/>
+              <w:sz w:val="24"/>
+              <w:szCs w:val="24"/>
             </w:rPr>
             <w:instrText xml:space="preserve"> CITATION Wac07 \l 1033 </w:instrText>
           </w:r>
           <w:r>
             <w:rPr>
               <w:rFonts w:ascii="Times New Roman" w:hAnsi="Times New Roman" w:cs="Times New Roman"/>
+              <w:sz w:val="24"/>
+              <w:szCs w:val="24"/>
             </w:rPr>
             <w:fldChar w:fldCharType="separate"/>
           </w:r>
@@ -437,12 +555,16 @@
             <w:rPr>
               <w:rFonts w:ascii="Times New Roman" w:hAnsi="Times New Roman" w:cs="Times New Roman"/>
               <w:noProof/>
+              <w:sz w:val="24"/>
+              <w:szCs w:val="24"/>
             </w:rPr>
             <w:t>(Wacquant, 2007)</w:t>
           </w:r>
           <w:r>
             <w:rPr>
               <w:rFonts w:ascii="Times New Roman" w:hAnsi="Times New Roman" w:cs="Times New Roman"/>
+              <w:sz w:val="24"/>
+              <w:szCs w:val="24"/>
             </w:rPr>
             <w:fldChar w:fldCharType="end"/>
           </w:r>
@@ -451,26 +573,18 @@
       <w:r>
         <w:rPr>
           <w:rFonts w:ascii="Times New Roman" w:hAnsi="Times New Roman" w:cs="Times New Roman"/>
+          <w:sz w:val="24"/>
+          <w:szCs w:val="24"/>
         </w:rPr>
         <w:t xml:space="preserve"> </w:t>
       </w:r>
       <w:r>
         <w:rPr>
           <w:rFonts w:ascii="Times New Roman" w:hAnsi="Times New Roman" w:cs="Times New Roman"/>
-        </w:rPr>
-        <w:t>showcases the stigmatization of black American. He also spotlights marginality and territorial fixation. His work is important to allow acknowledgement of racism and racial segregation leading to</w:t>
-      </w:r>
-      <w:r>
-        <w:rPr>
-          <w:rFonts w:ascii="Times New Roman" w:hAnsi="Times New Roman" w:cs="Times New Roman"/>
-        </w:rPr>
-        <w:t xml:space="preserve"> formation of precariat</w:t>
-      </w:r>
-      <w:r>
-        <w:rPr>
-          <w:rFonts w:ascii="Times New Roman" w:hAnsi="Times New Roman" w:cs="Times New Roman"/>
-        </w:rPr>
-        <w:t>.</w:t>
+          <w:sz w:val="24"/>
+          <w:szCs w:val="24"/>
+        </w:rPr>
+        <w:t>showcases the stigmatization of black American. He also spotlights marginality and territorial fixation. His work is important to allow acknowledgement of racism and racial segregation leading to formation of precariat.</w:t>
       </w:r>
     </w:p>
     <w:p>
@@ -481,12 +595,16 @@
         <w:jc w:val="both"/>
         <w:rPr>
           <w:rFonts w:ascii="Times New Roman" w:hAnsi="Times New Roman" w:cs="Times New Roman"/>
+          <w:sz w:val="24"/>
+          <w:szCs w:val="24"/>
         </w:rPr>
       </w:pPr>
       <w:sdt>
         <w:sdtPr>
           <w:rPr>
             <w:rFonts w:ascii="Times New Roman" w:hAnsi="Times New Roman" w:cs="Times New Roman"/>
+            <w:sz w:val="24"/>
+            <w:szCs w:val="24"/>
           </w:rPr>
           <w:id w:val="1505157935"/>
           <w:citation/>
@@ -495,18 +613,24 @@
           <w:r>
             <w:rPr>
               <w:rFonts w:ascii="Times New Roman" w:hAnsi="Times New Roman" w:cs="Times New Roman"/>
+              <w:sz w:val="24"/>
+              <w:szCs w:val="24"/>
             </w:rPr>
             <w:fldChar w:fldCharType="begin"/>
           </w:r>
           <w:r>
             <w:rPr>
               <w:rFonts w:ascii="Times New Roman" w:hAnsi="Times New Roman" w:cs="Times New Roman"/>
+              <w:sz w:val="24"/>
+              <w:szCs w:val="24"/>
             </w:rPr>
             <w:instrText xml:space="preserve"> CITATION And12 \l 1033 </w:instrText>
           </w:r>
           <w:r>
             <w:rPr>
               <w:rFonts w:ascii="Times New Roman" w:hAnsi="Times New Roman" w:cs="Times New Roman"/>
+              <w:sz w:val="24"/>
+              <w:szCs w:val="24"/>
             </w:rPr>
             <w:fldChar w:fldCharType="separate"/>
           </w:r>
@@ -514,12 +638,16 @@
             <w:rPr>
               <w:rFonts w:ascii="Times New Roman" w:hAnsi="Times New Roman" w:cs="Times New Roman"/>
               <w:noProof/>
+              <w:sz w:val="24"/>
+              <w:szCs w:val="24"/>
             </w:rPr>
             <w:t>(Anderson, 2012)</w:t>
           </w:r>
           <w:r>
             <w:rPr>
               <w:rFonts w:ascii="Times New Roman" w:hAnsi="Times New Roman" w:cs="Times New Roman"/>
+              <w:sz w:val="24"/>
+              <w:szCs w:val="24"/>
             </w:rPr>
             <w:fldChar w:fldCharType="end"/>
           </w:r>
@@ -528,84 +656,227 @@
       <w:r>
         <w:rPr>
           <w:rFonts w:ascii="Times New Roman" w:hAnsi="Times New Roman" w:cs="Times New Roman"/>
+          <w:sz w:val="24"/>
+          <w:szCs w:val="24"/>
         </w:rPr>
         <w:t xml:space="preserve"> showcases the effect of historical racis</w:t>
       </w:r>
       <w:r>
         <w:rPr>
           <w:rFonts w:ascii="Times New Roman" w:hAnsi="Times New Roman" w:cs="Times New Roman"/>
+          <w:sz w:val="24"/>
+          <w:szCs w:val="24"/>
         </w:rPr>
         <w:t>m impose by Americans on Black Americans</w:t>
       </w:r>
       <w:r>
         <w:rPr>
           <w:rFonts w:ascii="Times New Roman" w:hAnsi="Times New Roman" w:cs="Times New Roman"/>
+          <w:sz w:val="24"/>
+          <w:szCs w:val="24"/>
         </w:rPr>
         <w:t>.</w:t>
       </w:r>
     </w:p>
     <w:p>
       <w:pPr>
-        <w:pStyle w:val="Heading1"/>
-        <w:jc w:val="both"/>
-        <w:rPr>
-          <w:rFonts w:ascii="Times New Roman" w:hAnsi="Times New Roman" w:cs="Times New Roman"/>
-          <w:b/>
-        </w:rPr>
-      </w:pPr>
-      <w:r>
-        <w:rPr>
-          <w:rFonts w:ascii="Times New Roman" w:hAnsi="Times New Roman" w:cs="Times New Roman"/>
-          <w:b/>
-        </w:rPr>
-        <w:lastRenderedPageBreak/>
-        <w:t>Symbolic Violence in Class and Race Oppression</w:t>
-      </w:r>
-      <w:r>
-        <w:rPr>
-          <w:rFonts w:ascii="Times New Roman" w:hAnsi="Times New Roman" w:cs="Times New Roman"/>
-          <w:b/>
-        </w:rPr>
-        <w:t xml:space="preserve"> </w:t>
-      </w:r>
-    </w:p>
-    <w:p>
-      <w:pPr>
-        <w:jc w:val="both"/>
-        <w:rPr>
-          <w:rFonts w:ascii="Times New Roman" w:hAnsi="Times New Roman" w:cs="Times New Roman"/>
-        </w:rPr>
-      </w:pPr>
-      <w:r>
-        <w:rPr>
-          <w:rFonts w:ascii="Times New Roman" w:hAnsi="Times New Roman" w:cs="Times New Roman"/>
-        </w:rPr>
-        <w:t>Symbolic power is the ability to create supremacy and misleading images of the dominated group, especially when they are resistant. This result in proletariat experiencing several modes of oppression.</w:t>
-      </w:r>
-    </w:p>
-    <w:p>
-      <w:pPr>
-        <w:jc w:val="both"/>
-        <w:rPr>
-          <w:rFonts w:ascii="Times New Roman" w:hAnsi="Times New Roman" w:cs="Times New Roman"/>
-        </w:rPr>
-      </w:pPr>
-      <w:r>
-        <w:rPr>
-          <w:rFonts w:ascii="Times New Roman" w:hAnsi="Times New Roman" w:cs="Times New Roman"/>
-        </w:rPr>
-        <w:t xml:space="preserve">Victims of symbolic violence usually experience stigmatization and lack of mobility, Palestinians are a good example of that. </w:t>
-      </w:r>
-      <w:r>
-        <w:rPr>
-          <w:rFonts w:ascii="Times New Roman" w:hAnsi="Times New Roman" w:cs="Times New Roman"/>
-        </w:rPr>
-        <w:t xml:space="preserve">They are victims of symbolic violence; they experience the stigmatization of being labelled terrorists </w:t>
-      </w:r>
+        <w:tabs>
+          <w:tab w:val="left" w:pos="4153"/>
+        </w:tabs>
+        <w:jc w:val="both"/>
+        <w:rPr>
+          <w:rFonts w:ascii="Times New Roman" w:hAnsi="Times New Roman" w:cs="Times New Roman"/>
+        </w:rPr>
+      </w:pPr>
       <w:sdt>
         <w:sdtPr>
           <w:rPr>
             <w:rFonts w:ascii="Times New Roman" w:hAnsi="Times New Roman" w:cs="Times New Roman"/>
+            <w:sz w:val="24"/>
+            <w:szCs w:val="24"/>
+          </w:rPr>
+          <w:id w:val="619962281"/>
+          <w:citation/>
+        </w:sdtPr>
+        <w:sdtContent>
+          <w:r>
+            <w:rPr>
+              <w:rFonts w:ascii="Times New Roman" w:hAnsi="Times New Roman" w:cs="Times New Roman"/>
+              <w:sz w:val="24"/>
+              <w:szCs w:val="24"/>
+            </w:rPr>
+            <w:fldChar w:fldCharType="begin"/>
+          </w:r>
+          <w:r>
+            <w:rPr>
+              <w:rFonts w:ascii="Times New Roman" w:hAnsi="Times New Roman" w:cs="Times New Roman"/>
+              <w:sz w:val="24"/>
+              <w:szCs w:val="24"/>
+            </w:rPr>
+            <w:instrText xml:space="preserve"> CITATION Wat17 \l 1033 </w:instrText>
+          </w:r>
+          <w:r>
+            <w:rPr>
+              <w:rFonts w:ascii="Times New Roman" w:hAnsi="Times New Roman" w:cs="Times New Roman"/>
+              <w:sz w:val="24"/>
+              <w:szCs w:val="24"/>
+            </w:rPr>
+            <w:fldChar w:fldCharType="separate"/>
+          </w:r>
+          <w:r>
+            <w:rPr>
+              <w:rFonts w:ascii="Times New Roman" w:hAnsi="Times New Roman" w:cs="Times New Roman"/>
+              <w:noProof/>
+              <w:sz w:val="24"/>
+              <w:szCs w:val="24"/>
+            </w:rPr>
+            <w:t>(Waters, 2017)</w:t>
+          </w:r>
+          <w:r>
+            <w:rPr>
+              <w:rFonts w:ascii="Times New Roman" w:hAnsi="Times New Roman" w:cs="Times New Roman"/>
+              <w:sz w:val="24"/>
+              <w:szCs w:val="24"/>
+            </w:rPr>
+            <w:fldChar w:fldCharType="end"/>
+          </w:r>
+        </w:sdtContent>
+      </w:sdt>
+      <w:r>
+        <w:rPr>
+          <w:rFonts w:ascii="Times New Roman" w:hAnsi="Times New Roman" w:cs="Times New Roman"/>
+          <w:sz w:val="24"/>
+          <w:szCs w:val="24"/>
+        </w:rPr>
+        <w:t xml:space="preserve"> studies the non-violence in the work of teachers in alternative educa</w:t>
+      </w:r>
+      <w:r>
+        <w:rPr>
+          <w:rFonts w:ascii="Times New Roman" w:hAnsi="Times New Roman" w:cs="Times New Roman"/>
+          <w:sz w:val="24"/>
+          <w:szCs w:val="24"/>
+        </w:rPr>
+        <w:t>tion settings. His</w:t>
+      </w:r>
+      <w:r>
+        <w:rPr>
+          <w:rFonts w:ascii="Times New Roman" w:hAnsi="Times New Roman" w:cs="Times New Roman"/>
+          <w:sz w:val="24"/>
+          <w:szCs w:val="24"/>
+        </w:rPr>
+        <w:t xml:space="preserve"> study also </w:t>
+      </w:r>
+      <w:r>
+        <w:rPr>
+          <w:rFonts w:ascii="Times New Roman" w:hAnsi="Times New Roman" w:cs="Times New Roman"/>
+          <w:sz w:val="24"/>
+          <w:szCs w:val="24"/>
+        </w:rPr>
+        <w:t>suggests</w:t>
+      </w:r>
+      <w:r>
+        <w:rPr>
+          <w:rFonts w:ascii="Times New Roman" w:hAnsi="Times New Roman" w:cs="Times New Roman"/>
+          <w:sz w:val="24"/>
+          <w:szCs w:val="24"/>
+        </w:rPr>
+        <w:t xml:space="preserve"> new ways of supporting working-class students that are marginalized by educational structure</w:t>
+      </w:r>
+      <w:r>
+        <w:rPr>
+          <w:rFonts w:ascii="Times New Roman" w:hAnsi="Times New Roman" w:cs="Times New Roman"/>
+        </w:rPr>
+        <w:t xml:space="preserve">. </w:t>
+      </w:r>
+    </w:p>
+    <w:p>
+      <w:pPr>
+        <w:tabs>
+          <w:tab w:val="left" w:pos="4153"/>
+        </w:tabs>
+        <w:jc w:val="both"/>
+        <w:rPr>
+          <w:rFonts w:ascii="Times New Roman" w:hAnsi="Times New Roman" w:cs="Times New Roman"/>
+        </w:rPr>
+      </w:pPr>
+    </w:p>
+    <w:p>
+      <w:pPr>
+        <w:pStyle w:val="ListParagraph"/>
+        <w:numPr>
+          <w:ilvl w:val="0"/>
+          <w:numId w:val="2"/>
+        </w:numPr>
+        <w:tabs>
+          <w:tab w:val="left" w:pos="4153"/>
+        </w:tabs>
+        <w:jc w:val="both"/>
+        <w:rPr>
+          <w:rFonts w:ascii="Times New Roman" w:hAnsi="Times New Roman" w:cs="Times New Roman"/>
+          <w:b/>
+          <w:sz w:val="32"/>
+          <w:szCs w:val="32"/>
+        </w:rPr>
+      </w:pPr>
+      <w:r>
+        <w:rPr>
+          <w:rFonts w:ascii="Times New Roman" w:hAnsi="Times New Roman" w:cs="Times New Roman"/>
+          <w:b/>
+          <w:sz w:val="32"/>
+          <w:szCs w:val="32"/>
+        </w:rPr>
+        <w:t>ROLE OF SYMBOLIC VIOLENCE IN CLASS AND RACE OPPRESSION</w:t>
+      </w:r>
+    </w:p>
+    <w:p>
+      <w:pPr>
+        <w:jc w:val="both"/>
+        <w:rPr>
+          <w:rFonts w:ascii="Times New Roman" w:hAnsi="Times New Roman" w:cs="Times New Roman"/>
+          <w:sz w:val="24"/>
+          <w:szCs w:val="24"/>
+        </w:rPr>
+      </w:pPr>
+      <w:r>
+        <w:rPr>
+          <w:rFonts w:ascii="Times New Roman" w:hAnsi="Times New Roman" w:cs="Times New Roman"/>
+          <w:sz w:val="24"/>
+          <w:szCs w:val="24"/>
+        </w:rPr>
+        <w:t>Symbolic power is the ability to create supremacy and misleading images of the dominated group, especially when they are resistant. This result in proletariat experiencing several modes of oppression.</w:t>
+      </w:r>
+    </w:p>
+    <w:p>
+      <w:pPr>
+        <w:jc w:val="both"/>
+        <w:rPr>
+          <w:rFonts w:ascii="Times New Roman" w:hAnsi="Times New Roman" w:cs="Times New Roman"/>
+          <w:sz w:val="24"/>
+          <w:szCs w:val="24"/>
+        </w:rPr>
+      </w:pPr>
+      <w:r>
+        <w:rPr>
+          <w:rFonts w:ascii="Times New Roman" w:hAnsi="Times New Roman" w:cs="Times New Roman"/>
+          <w:sz w:val="24"/>
+          <w:szCs w:val="24"/>
+        </w:rPr>
+        <w:t xml:space="preserve">Victims of symbolic violence usually experience stigmatization and lack of mobility, Palestinians are a good example of that. </w:t>
+      </w:r>
+      <w:r>
+        <w:rPr>
+          <w:rFonts w:ascii="Times New Roman" w:hAnsi="Times New Roman" w:cs="Times New Roman"/>
+          <w:sz w:val="24"/>
+          <w:szCs w:val="24"/>
+        </w:rPr>
+        <w:t xml:space="preserve">They are victims of symbolic violence; they experience the stigmatization of being labelled terrorists </w:t>
+      </w:r>
+      <w:sdt>
+        <w:sdtPr>
+          <w:rPr>
+            <w:rFonts w:ascii="Times New Roman" w:hAnsi="Times New Roman" w:cs="Times New Roman"/>
+            <w:sz w:val="24"/>
+            <w:szCs w:val="24"/>
           </w:rPr>
           <w:id w:val="1688485001"/>
           <w:citation/>
@@ -614,18 +885,24 @@
           <w:r>
             <w:rPr>
               <w:rFonts w:ascii="Times New Roman" w:hAnsi="Times New Roman" w:cs="Times New Roman"/>
+              <w:sz w:val="24"/>
+              <w:szCs w:val="24"/>
             </w:rPr>
             <w:fldChar w:fldCharType="begin"/>
           </w:r>
           <w:r>
             <w:rPr>
               <w:rFonts w:ascii="Times New Roman" w:hAnsi="Times New Roman" w:cs="Times New Roman"/>
+              <w:sz w:val="24"/>
+              <w:szCs w:val="24"/>
             </w:rPr>
             <w:instrText xml:space="preserve"> CITATION Tua10 \l 1033 </w:instrText>
           </w:r>
           <w:r>
             <w:rPr>
               <w:rFonts w:ascii="Times New Roman" w:hAnsi="Times New Roman" w:cs="Times New Roman"/>
+              <w:sz w:val="24"/>
+              <w:szCs w:val="24"/>
             </w:rPr>
             <w:fldChar w:fldCharType="separate"/>
           </w:r>
@@ -633,12 +910,16 @@
             <w:rPr>
               <w:rFonts w:ascii="Times New Roman" w:hAnsi="Times New Roman" w:cs="Times New Roman"/>
               <w:noProof/>
+              <w:sz w:val="24"/>
+              <w:szCs w:val="24"/>
             </w:rPr>
             <w:t>(Tuastad, 2010)</w:t>
           </w:r>
           <w:r>
             <w:rPr>
               <w:rFonts w:ascii="Times New Roman" w:hAnsi="Times New Roman" w:cs="Times New Roman"/>
+              <w:sz w:val="24"/>
+              <w:szCs w:val="24"/>
             </w:rPr>
             <w:fldChar w:fldCharType="end"/>
           </w:r>
@@ -647,6 +928,8 @@
       <w:r>
         <w:rPr>
           <w:rFonts w:ascii="Times New Roman" w:hAnsi="Times New Roman" w:cs="Times New Roman"/>
+          <w:sz w:val="24"/>
+          <w:szCs w:val="24"/>
         </w:rPr>
         <w:t xml:space="preserve">. Palestinians also face lack of mobility whereby their human rights are being breached by limiting their freedom of movement. Permits are required from Palestinians who wish to spend time with their families outside the walls. They are also denied education, health care and workplace </w:t>
       </w:r>
@@ -654,6 +937,8 @@
         <w:sdtPr>
           <w:rPr>
             <w:rFonts w:ascii="Times New Roman" w:hAnsi="Times New Roman" w:cs="Times New Roman"/>
+            <w:sz w:val="24"/>
+            <w:szCs w:val="24"/>
           </w:rPr>
           <w:id w:val="1650480398"/>
           <w:citation/>
@@ -662,18 +947,24 @@
           <w:r>
             <w:rPr>
               <w:rFonts w:ascii="Times New Roman" w:hAnsi="Times New Roman" w:cs="Times New Roman"/>
+              <w:sz w:val="24"/>
+              <w:szCs w:val="24"/>
             </w:rPr>
             <w:fldChar w:fldCharType="begin"/>
           </w:r>
           <w:r>
             <w:rPr>
               <w:rFonts w:ascii="Times New Roman" w:hAnsi="Times New Roman" w:cs="Times New Roman"/>
+              <w:sz w:val="24"/>
+              <w:szCs w:val="24"/>
             </w:rPr>
             <w:instrText xml:space="preserve"> CITATION ElH13 \l 1033 </w:instrText>
           </w:r>
           <w:r>
             <w:rPr>
               <w:rFonts w:ascii="Times New Roman" w:hAnsi="Times New Roman" w:cs="Times New Roman"/>
+              <w:sz w:val="24"/>
+              <w:szCs w:val="24"/>
             </w:rPr>
             <w:fldChar w:fldCharType="separate"/>
           </w:r>
@@ -681,12 +972,16 @@
             <w:rPr>
               <w:rFonts w:ascii="Times New Roman" w:hAnsi="Times New Roman" w:cs="Times New Roman"/>
               <w:noProof/>
+              <w:sz w:val="24"/>
+              <w:szCs w:val="24"/>
             </w:rPr>
             <w:t>(El-Hasan, 2013)</w:t>
           </w:r>
           <w:r>
             <w:rPr>
               <w:rFonts w:ascii="Times New Roman" w:hAnsi="Times New Roman" w:cs="Times New Roman"/>
+              <w:sz w:val="24"/>
+              <w:szCs w:val="24"/>
             </w:rPr>
             <w:fldChar w:fldCharType="end"/>
           </w:r>
@@ -695,12 +990,16 @@
       <w:r>
         <w:rPr>
           <w:rFonts w:ascii="Times New Roman" w:hAnsi="Times New Roman" w:cs="Times New Roman"/>
+          <w:sz w:val="24"/>
+          <w:szCs w:val="24"/>
         </w:rPr>
         <w:t>.</w:t>
       </w:r>
       <w:r>
         <w:rPr>
           <w:rFonts w:ascii="Times New Roman" w:hAnsi="Times New Roman" w:cs="Times New Roman"/>
+          <w:sz w:val="24"/>
+          <w:szCs w:val="24"/>
         </w:rPr>
         <w:t xml:space="preserve"> The study carried out by </w:t>
       </w:r>
@@ -708,6 +1007,8 @@
         <w:sdtPr>
           <w:rPr>
             <w:rFonts w:ascii="Times New Roman" w:hAnsi="Times New Roman" w:cs="Times New Roman"/>
+            <w:sz w:val="24"/>
+            <w:szCs w:val="24"/>
           </w:rPr>
           <w:id w:val="2142844669"/>
           <w:citation/>
@@ -716,18 +1017,24 @@
           <w:r>
             <w:rPr>
               <w:rFonts w:ascii="Times New Roman" w:hAnsi="Times New Roman" w:cs="Times New Roman"/>
+              <w:sz w:val="24"/>
+              <w:szCs w:val="24"/>
             </w:rPr>
             <w:fldChar w:fldCharType="begin"/>
           </w:r>
           <w:r>
             <w:rPr>
               <w:rFonts w:ascii="Times New Roman" w:hAnsi="Times New Roman" w:cs="Times New Roman"/>
+              <w:sz w:val="24"/>
+              <w:szCs w:val="24"/>
             </w:rPr>
             <w:instrText xml:space="preserve"> CITATION Gas18 \l 1033 </w:instrText>
           </w:r>
           <w:r>
             <w:rPr>
               <w:rFonts w:ascii="Times New Roman" w:hAnsi="Times New Roman" w:cs="Times New Roman"/>
+              <w:sz w:val="24"/>
+              <w:szCs w:val="24"/>
             </w:rPr>
             <w:fldChar w:fldCharType="separate"/>
           </w:r>
@@ -735,12 +1042,16 @@
             <w:rPr>
               <w:rFonts w:ascii="Times New Roman" w:hAnsi="Times New Roman" w:cs="Times New Roman"/>
               <w:noProof/>
+              <w:sz w:val="24"/>
+              <w:szCs w:val="24"/>
             </w:rPr>
             <w:t>(Gast, 2018)</w:t>
           </w:r>
           <w:r>
             <w:rPr>
               <w:rFonts w:ascii="Times New Roman" w:hAnsi="Times New Roman" w:cs="Times New Roman"/>
+              <w:sz w:val="24"/>
+              <w:szCs w:val="24"/>
             </w:rPr>
             <w:fldChar w:fldCharType="end"/>
           </w:r>
@@ -749,24 +1060,32 @@
       <w:r>
         <w:rPr>
           <w:rFonts w:ascii="Times New Roman" w:hAnsi="Times New Roman" w:cs="Times New Roman"/>
+          <w:sz w:val="24"/>
+          <w:szCs w:val="24"/>
         </w:rPr>
         <w:t xml:space="preserve"> also shows that black (working-class) also suffer from discrimination and lack of mob</w:t>
       </w:r>
       <w:r>
         <w:rPr>
           <w:rFonts w:ascii="Times New Roman" w:hAnsi="Times New Roman" w:cs="Times New Roman"/>
+          <w:sz w:val="24"/>
+          <w:szCs w:val="24"/>
         </w:rPr>
         <w:t xml:space="preserve">ility due to symbolic violence, through his investigation he exposed how white (middle-class) attached black students to “Flatland” , “ghetto” identities and crime noticing the stigmatization they imposed on their dialog. </w:t>
       </w:r>
       <w:r>
         <w:rPr>
           <w:rFonts w:ascii="Times New Roman" w:hAnsi="Times New Roman" w:cs="Times New Roman"/>
+          <w:sz w:val="24"/>
+          <w:szCs w:val="24"/>
         </w:rPr>
         <w:t xml:space="preserve">Stigmatization of black Americans is further enhanced by the studies conducted by (Anderson, 2012) and (Wacquant, 2007) which shows that blacks are assigned </w:t>
       </w:r>
       <w:r>
         <w:rPr>
           <w:rFonts w:ascii="Times New Roman" w:hAnsi="Times New Roman" w:cs="Times New Roman"/>
+          <w:sz w:val="24"/>
+          <w:szCs w:val="24"/>
         </w:rPr>
         <w:t>to crime, poorness and violent neighborhoods.</w:t>
       </w:r>
@@ -776,160 +1095,412 @@
         <w:jc w:val="both"/>
         <w:rPr>
           <w:rFonts w:ascii="Times New Roman" w:hAnsi="Times New Roman" w:cs="Times New Roman"/>
-        </w:rPr>
-      </w:pPr>
-      <w:r>
-        <w:rPr>
-          <w:rFonts w:ascii="Times New Roman" w:hAnsi="Times New Roman" w:cs="Times New Roman"/>
-        </w:rPr>
-        <w:t>Another effect of symbolic violence is creation of mental walls experience by the dominated group due self-subordination through the process of normalization.</w:t>
-      </w:r>
-      <w:r>
-        <w:rPr>
-          <w:rFonts w:ascii="Times New Roman" w:hAnsi="Times New Roman" w:cs="Times New Roman"/>
-        </w:rPr>
-        <w:t xml:space="preserve"> </w:t>
-      </w:r>
-      <w:r>
-        <w:rPr>
-          <w:rFonts w:ascii="Times New Roman" w:hAnsi="Times New Roman" w:cs="Times New Roman"/>
-          <w:b/>
-        </w:rPr>
-        <w:t>(</w:t>
-      </w:r>
-      <w:proofErr w:type="spellStart"/>
-      <w:r>
-        <w:rPr>
-          <w:rFonts w:ascii="Times New Roman" w:hAnsi="Times New Roman" w:cs="Times New Roman"/>
-          <w:b/>
-        </w:rPr>
-        <w:t>Youtube</w:t>
-      </w:r>
-      <w:proofErr w:type="spellEnd"/>
-      <w:r>
-        <w:rPr>
-          <w:rFonts w:ascii="Times New Roman" w:hAnsi="Times New Roman" w:cs="Times New Roman"/>
-          <w:b/>
-        </w:rPr>
-        <w:t xml:space="preserve"> video reference)</w:t>
-      </w:r>
-      <w:r>
-        <w:rPr>
-          <w:rFonts w:ascii="Times New Roman" w:hAnsi="Times New Roman" w:cs="Times New Roman"/>
-          <w:b/>
-        </w:rPr>
-        <w:t xml:space="preserve"> </w:t>
-      </w:r>
-      <w:r>
-        <w:rPr>
-          <w:rFonts w:ascii="Times New Roman" w:hAnsi="Times New Roman" w:cs="Times New Roman"/>
-        </w:rPr>
-        <w:t xml:space="preserve">show how Palestinians have self-imposed restriction </w:t>
-      </w:r>
-      <w:r>
-        <w:rPr>
-          <w:rFonts w:ascii="Times New Roman" w:hAnsi="Times New Roman" w:cs="Times New Roman"/>
-        </w:rPr>
-        <w:t>of their own mobility due fact that they have integrated and normalized the fact that as Palestinians they have restriction of mobility.</w:t>
-      </w:r>
-    </w:p>
-    <w:p>
-      <w:pPr>
-        <w:jc w:val="both"/>
-        <w:rPr>
-          <w:rFonts w:ascii="Times New Roman" w:hAnsi="Times New Roman" w:cs="Times New Roman"/>
-        </w:rPr>
-      </w:pPr>
-      <w:bookmarkStart w:id="0" w:name="_GoBack"/>
-      <w:bookmarkEnd w:id="0"/>
-    </w:p>
-    <w:p>
-      <w:pPr>
-        <w:pStyle w:val="Heading2"/>
-        <w:jc w:val="both"/>
-        <w:rPr>
-          <w:rFonts w:ascii="Times New Roman" w:hAnsi="Times New Roman" w:cs="Times New Roman"/>
-        </w:rPr>
-      </w:pPr>
-      <w:r>
-        <w:rPr>
-          <w:rFonts w:ascii="Times New Roman" w:hAnsi="Times New Roman" w:cs="Times New Roman"/>
-        </w:rPr>
-        <w:t>Destruction of heritage and lifestyle</w:t>
-      </w:r>
-    </w:p>
-    <w:p>
-      <w:pPr>
-        <w:pStyle w:val="Heading2"/>
-        <w:jc w:val="both"/>
-        <w:rPr>
-          <w:rFonts w:ascii="Times New Roman" w:hAnsi="Times New Roman" w:cs="Times New Roman"/>
-        </w:rPr>
-      </w:pPr>
-      <w:r>
-        <w:rPr>
-          <w:rFonts w:ascii="Times New Roman" w:hAnsi="Times New Roman" w:cs="Times New Roman"/>
-        </w:rPr>
-        <w:t>Isolation and fragmentation</w:t>
-      </w:r>
-    </w:p>
-    <w:p>
-      <w:pPr>
-        <w:pStyle w:val="Heading1"/>
-        <w:ind w:left="720" w:hanging="720"/>
-        <w:jc w:val="both"/>
-        <w:rPr>
-          <w:rFonts w:ascii="Times New Roman" w:hAnsi="Times New Roman" w:cs="Times New Roman"/>
-        </w:rPr>
-      </w:pPr>
-      <w:r>
-        <w:rPr>
-          <w:rFonts w:ascii="Times New Roman" w:hAnsi="Times New Roman" w:cs="Times New Roman"/>
-        </w:rPr>
-        <w:t>Mitigation Techniques</w:t>
-      </w:r>
-    </w:p>
-    <w:p>
-      <w:pPr>
-        <w:jc w:val="both"/>
-        <w:rPr>
-          <w:rFonts w:ascii="Times New Roman" w:hAnsi="Times New Roman" w:cs="Times New Roman"/>
-        </w:rPr>
-      </w:pPr>
-      <w:r>
-        <w:rPr>
-          <w:rFonts w:ascii="Times New Roman" w:hAnsi="Times New Roman" w:cs="Times New Roman"/>
-        </w:rPr>
-        <w:t xml:space="preserve">Marginalized groups </w:t>
-      </w:r>
-      <w:r>
-        <w:rPr>
-          <w:rFonts w:ascii="Times New Roman" w:hAnsi="Times New Roman" w:cs="Times New Roman"/>
-        </w:rPr>
-        <w:t xml:space="preserve">should </w:t>
-      </w:r>
-      <w:r>
-        <w:rPr>
-          <w:rFonts w:ascii="Times New Roman" w:hAnsi="Times New Roman" w:cs="Times New Roman"/>
-        </w:rPr>
-        <w:t xml:space="preserve">develop resistance to imaginaries create by </w:t>
-      </w:r>
-      <w:r>
-        <w:rPr>
-          <w:rFonts w:ascii="Times New Roman" w:hAnsi="Times New Roman" w:cs="Times New Roman"/>
-        </w:rPr>
-        <w:t xml:space="preserve">hegemony to counteract symbolic violence, this implies they should prevent their own legitimization of dominant group history. That will allow marginalized groups to acknowledge their own past and keep in mind the resilience that </w:t>
-      </w:r>
-      <w:r>
-        <w:rPr>
-          <w:rFonts w:ascii="Times New Roman" w:hAnsi="Times New Roman" w:cs="Times New Roman"/>
-        </w:rPr>
-        <w:t xml:space="preserve">brought their survival </w:t>
+          <w:sz w:val="24"/>
+          <w:szCs w:val="24"/>
+        </w:rPr>
+      </w:pPr>
+      <w:r>
+        <w:rPr>
+          <w:rFonts w:ascii="Times New Roman" w:hAnsi="Times New Roman" w:cs="Times New Roman"/>
+          <w:sz w:val="24"/>
+          <w:szCs w:val="24"/>
+        </w:rPr>
+        <w:t xml:space="preserve">Proletariat students are frequently detached from education of their discovered lack of success as students. </w:t>
+      </w:r>
+      <w:r>
+        <w:rPr>
+          <w:rFonts w:ascii="Times New Roman" w:hAnsi="Times New Roman" w:cs="Times New Roman"/>
+          <w:sz w:val="24"/>
+          <w:szCs w:val="24"/>
+        </w:rPr>
+        <w:t xml:space="preserve">This effect is observed from the study of </w:t>
       </w:r>
       <w:sdt>
         <w:sdtPr>
           <w:rPr>
             <w:rFonts w:ascii="Times New Roman" w:hAnsi="Times New Roman" w:cs="Times New Roman"/>
+            <w:sz w:val="24"/>
+            <w:szCs w:val="24"/>
+          </w:rPr>
+          <w:id w:val="1287857103"/>
+          <w:citation/>
+        </w:sdtPr>
+        <w:sdtContent>
+          <w:r>
+            <w:rPr>
+              <w:rFonts w:ascii="Times New Roman" w:hAnsi="Times New Roman" w:cs="Times New Roman"/>
+              <w:sz w:val="24"/>
+              <w:szCs w:val="24"/>
+            </w:rPr>
+            <w:fldChar w:fldCharType="begin"/>
+          </w:r>
+          <w:r>
+            <w:rPr>
+              <w:rFonts w:ascii="Times New Roman" w:hAnsi="Times New Roman" w:cs="Times New Roman"/>
+              <w:sz w:val="24"/>
+              <w:szCs w:val="24"/>
+            </w:rPr>
+            <w:instrText xml:space="preserve"> CITATION Hea04 \l 1033 </w:instrText>
+          </w:r>
+          <w:r>
+            <w:rPr>
+              <w:rFonts w:ascii="Times New Roman" w:hAnsi="Times New Roman" w:cs="Times New Roman"/>
+              <w:sz w:val="24"/>
+              <w:szCs w:val="24"/>
+            </w:rPr>
+            <w:fldChar w:fldCharType="separate"/>
+          </w:r>
+          <w:r>
+            <w:rPr>
+              <w:rFonts w:ascii="Times New Roman" w:hAnsi="Times New Roman" w:cs="Times New Roman"/>
+              <w:noProof/>
+              <w:sz w:val="24"/>
+              <w:szCs w:val="24"/>
+            </w:rPr>
+            <w:t>(Healie &amp; Connolly, 2004)</w:t>
+          </w:r>
+          <w:r>
+            <w:rPr>
+              <w:rFonts w:ascii="Times New Roman" w:hAnsi="Times New Roman" w:cs="Times New Roman"/>
+              <w:sz w:val="24"/>
+              <w:szCs w:val="24"/>
+            </w:rPr>
+            <w:fldChar w:fldCharType="end"/>
+          </w:r>
+        </w:sdtContent>
+      </w:sdt>
+      <w:r>
+        <w:rPr>
+          <w:rFonts w:ascii="Times New Roman" w:hAnsi="Times New Roman" w:cs="Times New Roman"/>
+          <w:sz w:val="24"/>
+          <w:szCs w:val="24"/>
+        </w:rPr>
+        <w:t xml:space="preserve"> where the none of the working-class learners had been </w:t>
+      </w:r>
+      <w:r>
+        <w:rPr>
+          <w:rFonts w:ascii="Times New Roman" w:hAnsi="Times New Roman" w:cs="Times New Roman"/>
+          <w:sz w:val="24"/>
+          <w:szCs w:val="24"/>
+        </w:rPr>
+        <w:t>enrolled for the ‘Transfer Test’, which is a test that allows a learner to study in grammar school and if a learner fails, he/she enrolled in local schools. This implies all the working-class learners were automatically enrolled into local secondary schools.</w:t>
+      </w:r>
+    </w:p>
+    <w:p>
+      <w:pPr>
+        <w:jc w:val="both"/>
+        <w:rPr>
+          <w:rFonts w:ascii="Times New Roman" w:hAnsi="Times New Roman" w:cs="Times New Roman"/>
+          <w:sz w:val="24"/>
+          <w:szCs w:val="24"/>
+        </w:rPr>
+      </w:pPr>
+      <w:r>
+        <w:rPr>
+          <w:rFonts w:ascii="Times New Roman" w:hAnsi="Times New Roman" w:cs="Times New Roman"/>
+          <w:sz w:val="24"/>
+          <w:szCs w:val="24"/>
+        </w:rPr>
+        <w:t>Another effect of symbolic violence is creation of mental walls experience by the dominated group due self-subordination through the process of normalization.</w:t>
+      </w:r>
+      <w:r>
+        <w:rPr>
+          <w:rFonts w:ascii="Times New Roman" w:hAnsi="Times New Roman" w:cs="Times New Roman"/>
+          <w:sz w:val="24"/>
+          <w:szCs w:val="24"/>
+        </w:rPr>
+        <w:t xml:space="preserve"> </w:t>
+      </w:r>
+      <w:sdt>
+        <w:sdtPr>
+          <w:rPr>
+            <w:rFonts w:ascii="Times New Roman" w:hAnsi="Times New Roman" w:cs="Times New Roman"/>
+            <w:sz w:val="24"/>
+            <w:szCs w:val="24"/>
+          </w:rPr>
+          <w:id w:val="-1849394130"/>
+          <w:citation/>
+        </w:sdtPr>
+        <w:sdtContent>
+          <w:r>
+            <w:rPr>
+              <w:rFonts w:ascii="Times New Roman" w:hAnsi="Times New Roman" w:cs="Times New Roman"/>
+              <w:sz w:val="24"/>
+              <w:szCs w:val="24"/>
+            </w:rPr>
+            <w:fldChar w:fldCharType="begin"/>
+          </w:r>
+          <w:r>
+            <w:rPr>
+              <w:rFonts w:ascii="Times New Roman" w:hAnsi="Times New Roman" w:cs="Times New Roman"/>
+              <w:sz w:val="24"/>
+              <w:szCs w:val="24"/>
+            </w:rPr>
+            <w:instrText xml:space="preserve"> CITATION Piq15 \l 1033 </w:instrText>
+          </w:r>
+          <w:r>
+            <w:rPr>
+              <w:rFonts w:ascii="Times New Roman" w:hAnsi="Times New Roman" w:cs="Times New Roman"/>
+              <w:sz w:val="24"/>
+              <w:szCs w:val="24"/>
+            </w:rPr>
+            <w:fldChar w:fldCharType="separate"/>
+          </w:r>
+          <w:r>
+            <w:rPr>
+              <w:rFonts w:ascii="Times New Roman" w:hAnsi="Times New Roman" w:cs="Times New Roman"/>
+              <w:noProof/>
+              <w:sz w:val="24"/>
+              <w:szCs w:val="24"/>
+            </w:rPr>
+            <w:t>(Piquard, 2015)</w:t>
+          </w:r>
+          <w:r>
+            <w:rPr>
+              <w:rFonts w:ascii="Times New Roman" w:hAnsi="Times New Roman" w:cs="Times New Roman"/>
+              <w:sz w:val="24"/>
+              <w:szCs w:val="24"/>
+            </w:rPr>
+            <w:fldChar w:fldCharType="end"/>
+          </w:r>
+        </w:sdtContent>
+      </w:sdt>
+      <w:r>
+        <w:rPr>
+          <w:rFonts w:ascii="Times New Roman" w:hAnsi="Times New Roman" w:cs="Times New Roman"/>
+          <w:b/>
+          <w:sz w:val="24"/>
+          <w:szCs w:val="24"/>
+        </w:rPr>
+        <w:t xml:space="preserve"> </w:t>
+      </w:r>
+      <w:r>
+        <w:rPr>
+          <w:rFonts w:ascii="Times New Roman" w:hAnsi="Times New Roman" w:cs="Times New Roman"/>
+          <w:sz w:val="24"/>
+          <w:szCs w:val="24"/>
+        </w:rPr>
+        <w:t>YouTube video presentation</w:t>
+      </w:r>
+      <w:r>
+        <w:rPr>
+          <w:rFonts w:ascii="Times New Roman" w:hAnsi="Times New Roman" w:cs="Times New Roman"/>
+          <w:b/>
+          <w:sz w:val="24"/>
+          <w:szCs w:val="24"/>
+        </w:rPr>
+        <w:t xml:space="preserve"> </w:t>
+      </w:r>
+      <w:r>
+        <w:rPr>
+          <w:rFonts w:ascii="Times New Roman" w:hAnsi="Times New Roman" w:cs="Times New Roman"/>
+          <w:sz w:val="24"/>
+          <w:szCs w:val="24"/>
+        </w:rPr>
+        <w:t xml:space="preserve">show how Palestinians have self-imposed restriction </w:t>
+      </w:r>
+      <w:r>
+        <w:rPr>
+          <w:rFonts w:ascii="Times New Roman" w:hAnsi="Times New Roman" w:cs="Times New Roman"/>
+          <w:sz w:val="24"/>
+          <w:szCs w:val="24"/>
+        </w:rPr>
+        <w:t>of their own mobility due fact that they have integrated and normalized the fact that as Palestinians they have restriction of mobility.</w:t>
+      </w:r>
+      <w:r>
+        <w:rPr>
+          <w:rFonts w:ascii="Times New Roman" w:hAnsi="Times New Roman" w:cs="Times New Roman"/>
+          <w:sz w:val="24"/>
+          <w:szCs w:val="24"/>
+        </w:rPr>
+        <w:t xml:space="preserve"> </w:t>
+      </w:r>
+    </w:p>
+    <w:p>
+      <w:pPr>
+        <w:jc w:val="both"/>
+        <w:rPr>
+          <w:rFonts w:ascii="Times New Roman" w:hAnsi="Times New Roman" w:cs="Times New Roman"/>
+          <w:sz w:val="24"/>
+          <w:szCs w:val="24"/>
+        </w:rPr>
+      </w:pPr>
+      <w:r>
+        <w:rPr>
+          <w:rFonts w:ascii="Times New Roman" w:hAnsi="Times New Roman" w:cs="Times New Roman"/>
+          <w:sz w:val="24"/>
+          <w:szCs w:val="24"/>
+        </w:rPr>
+        <w:lastRenderedPageBreak/>
+        <w:t xml:space="preserve">The dominated groups experience the destruction of </w:t>
+      </w:r>
+      <w:r>
+        <w:rPr>
+          <w:rFonts w:ascii="Times New Roman" w:hAnsi="Times New Roman" w:cs="Times New Roman"/>
+          <w:sz w:val="24"/>
+          <w:szCs w:val="24"/>
+        </w:rPr>
+        <w:t>lifestyle and ethnocentrism whereby the dominant groups define their own culture as legit and superior. This was also witnessed from Thomas Jefferson</w:t>
+      </w:r>
+      <w:r>
+        <w:rPr>
+          <w:rFonts w:ascii="Times New Roman" w:hAnsi="Times New Roman" w:cs="Times New Roman"/>
+          <w:sz w:val="24"/>
+          <w:szCs w:val="24"/>
+        </w:rPr>
+        <w:t xml:space="preserve"> who suggested that black race was minor to white </w:t>
+      </w:r>
+      <w:sdt>
+        <w:sdtPr>
+          <w:rPr>
+            <w:rFonts w:ascii="Times New Roman" w:hAnsi="Times New Roman" w:cs="Times New Roman"/>
+            <w:sz w:val="24"/>
+            <w:szCs w:val="24"/>
+          </w:rPr>
+          <w:id w:val="1338194113"/>
+          <w:citation/>
+        </w:sdtPr>
+        <w:sdtContent>
+          <w:r>
+            <w:rPr>
+              <w:rFonts w:ascii="Times New Roman" w:hAnsi="Times New Roman" w:cs="Times New Roman"/>
+              <w:sz w:val="24"/>
+              <w:szCs w:val="24"/>
+            </w:rPr>
+            <w:fldChar w:fldCharType="begin"/>
+          </w:r>
+          <w:r>
+            <w:rPr>
+              <w:rFonts w:ascii="Times New Roman" w:hAnsi="Times New Roman" w:cs="Times New Roman"/>
+              <w:sz w:val="24"/>
+              <w:szCs w:val="24"/>
+            </w:rPr>
+            <w:instrText xml:space="preserve"> CITATION Wil15 \l 1033 </w:instrText>
+          </w:r>
+          <w:r>
+            <w:rPr>
+              <w:rFonts w:ascii="Times New Roman" w:hAnsi="Times New Roman" w:cs="Times New Roman"/>
+              <w:sz w:val="24"/>
+              <w:szCs w:val="24"/>
+            </w:rPr>
+            <w:fldChar w:fldCharType="separate"/>
+          </w:r>
+          <w:r>
+            <w:rPr>
+              <w:rFonts w:ascii="Times New Roman" w:hAnsi="Times New Roman" w:cs="Times New Roman"/>
+              <w:noProof/>
+              <w:sz w:val="24"/>
+              <w:szCs w:val="24"/>
+            </w:rPr>
+            <w:t>(Williams, 2015)</w:t>
+          </w:r>
+          <w:r>
+            <w:rPr>
+              <w:rFonts w:ascii="Times New Roman" w:hAnsi="Times New Roman" w:cs="Times New Roman"/>
+              <w:sz w:val="24"/>
+              <w:szCs w:val="24"/>
+            </w:rPr>
+            <w:fldChar w:fldCharType="end"/>
+          </w:r>
+        </w:sdtContent>
+      </w:sdt>
+      <w:r>
+        <w:rPr>
+          <w:rFonts w:ascii="Times New Roman" w:hAnsi="Times New Roman" w:cs="Times New Roman"/>
+          <w:sz w:val="24"/>
+          <w:szCs w:val="24"/>
+        </w:rPr>
+        <w:t>.</w:t>
+      </w:r>
+      <w:r>
+        <w:rPr>
+          <w:rFonts w:ascii="Times New Roman" w:hAnsi="Times New Roman" w:cs="Times New Roman"/>
+          <w:sz w:val="24"/>
+          <w:szCs w:val="24"/>
+        </w:rPr>
+        <w:t xml:space="preserve"> </w:t>
+      </w:r>
+    </w:p>
+    <w:p>
+      <w:pPr>
+        <w:jc w:val="both"/>
+        <w:rPr>
+          <w:rFonts w:ascii="Times New Roman" w:hAnsi="Times New Roman" w:cs="Times New Roman"/>
+          <w:sz w:val="24"/>
+          <w:szCs w:val="24"/>
+        </w:rPr>
+      </w:pPr>
+    </w:p>
+    <w:p>
+      <w:pPr>
+        <w:pStyle w:val="ListParagraph"/>
+        <w:numPr>
+          <w:ilvl w:val="0"/>
+          <w:numId w:val="2"/>
+        </w:numPr>
+        <w:jc w:val="both"/>
+        <w:rPr>
+          <w:rFonts w:ascii="Times New Roman" w:hAnsi="Times New Roman" w:cs="Times New Roman"/>
+          <w:b/>
+          <w:sz w:val="32"/>
+          <w:szCs w:val="32"/>
+        </w:rPr>
+      </w:pPr>
+      <w:r>
+        <w:rPr>
+          <w:rFonts w:ascii="Times New Roman" w:hAnsi="Times New Roman" w:cs="Times New Roman"/>
+          <w:b/>
+          <w:sz w:val="32"/>
+          <w:szCs w:val="32"/>
+        </w:rPr>
+        <w:t>MITIGATION TECHNIQUES</w:t>
+      </w:r>
+    </w:p>
+    <w:p>
+      <w:pPr>
+        <w:jc w:val="both"/>
+        <w:rPr>
+          <w:rFonts w:ascii="Times New Roman" w:hAnsi="Times New Roman" w:cs="Times New Roman"/>
+          <w:sz w:val="24"/>
+          <w:szCs w:val="24"/>
+        </w:rPr>
+      </w:pPr>
+      <w:r>
+        <w:rPr>
+          <w:rFonts w:ascii="Times New Roman" w:hAnsi="Times New Roman" w:cs="Times New Roman"/>
+          <w:sz w:val="24"/>
+          <w:szCs w:val="24"/>
+        </w:rPr>
+        <w:t>Marginalized groups should develop resistance to imaginaries create by hegemony to counteract symbolic violence, this implies they should prevent their own legitimization of dominant group history. That will</w:t>
+      </w:r>
+      <w:r>
+        <w:rPr>
+          <w:rFonts w:ascii="Times New Roman" w:hAnsi="Times New Roman" w:cs="Times New Roman"/>
+        </w:rPr>
+        <w:t xml:space="preserve"> </w:t>
+      </w:r>
+      <w:r>
+        <w:rPr>
+          <w:rFonts w:ascii="Times New Roman" w:hAnsi="Times New Roman" w:cs="Times New Roman"/>
+          <w:sz w:val="24"/>
+          <w:szCs w:val="24"/>
+        </w:rPr>
+        <w:t xml:space="preserve">allow marginalized groups to acknowledge their own past and keep in mind the resilience that </w:t>
+      </w:r>
+      <w:r>
+        <w:rPr>
+          <w:rFonts w:ascii="Times New Roman" w:hAnsi="Times New Roman" w:cs="Times New Roman"/>
+          <w:sz w:val="24"/>
+          <w:szCs w:val="24"/>
+        </w:rPr>
+        <w:t xml:space="preserve">brought their survival </w:t>
+      </w:r>
+      <w:sdt>
+        <w:sdtPr>
+          <w:rPr>
+            <w:rFonts w:ascii="Times New Roman" w:hAnsi="Times New Roman" w:cs="Times New Roman"/>
+            <w:sz w:val="24"/>
+            <w:szCs w:val="24"/>
           </w:rPr>
           <w:id w:val="584806070"/>
           <w:citation/>
@@ -938,18 +1509,24 @@
           <w:r>
             <w:rPr>
               <w:rFonts w:ascii="Times New Roman" w:hAnsi="Times New Roman" w:cs="Times New Roman"/>
+              <w:sz w:val="24"/>
+              <w:szCs w:val="24"/>
             </w:rPr>
             <w:fldChar w:fldCharType="begin"/>
           </w:r>
           <w:r>
             <w:rPr>
               <w:rFonts w:ascii="Times New Roman" w:hAnsi="Times New Roman" w:cs="Times New Roman"/>
+              <w:sz w:val="24"/>
+              <w:szCs w:val="24"/>
             </w:rPr>
             <w:instrText xml:space="preserve"> CITATION Piq16 \l 1033 </w:instrText>
           </w:r>
           <w:r>
             <w:rPr>
               <w:rFonts w:ascii="Times New Roman" w:hAnsi="Times New Roman" w:cs="Times New Roman"/>
+              <w:sz w:val="24"/>
+              <w:szCs w:val="24"/>
             </w:rPr>
             <w:fldChar w:fldCharType="separate"/>
           </w:r>
@@ -957,12 +1534,16 @@
             <w:rPr>
               <w:rFonts w:ascii="Times New Roman" w:hAnsi="Times New Roman" w:cs="Times New Roman"/>
               <w:noProof/>
+              <w:sz w:val="24"/>
+              <w:szCs w:val="24"/>
             </w:rPr>
             <w:t>(Piquard, 2016)</w:t>
           </w:r>
           <w:r>
             <w:rPr>
               <w:rFonts w:ascii="Times New Roman" w:hAnsi="Times New Roman" w:cs="Times New Roman"/>
+              <w:sz w:val="24"/>
+              <w:szCs w:val="24"/>
             </w:rPr>
             <w:fldChar w:fldCharType="end"/>
           </w:r>
@@ -971,6 +1552,8 @@
       <w:r>
         <w:rPr>
           <w:rFonts w:ascii="Times New Roman" w:hAnsi="Times New Roman" w:cs="Times New Roman"/>
+          <w:sz w:val="24"/>
+          <w:szCs w:val="24"/>
         </w:rPr>
         <w:t>.</w:t>
       </w:r>
@@ -980,17 +1563,23 @@
         <w:jc w:val="both"/>
         <w:rPr>
           <w:rFonts w:ascii="Times New Roman" w:hAnsi="Times New Roman" w:cs="Times New Roman"/>
-        </w:rPr>
-      </w:pPr>
-      <w:r>
-        <w:rPr>
-          <w:rFonts w:ascii="Times New Roman" w:hAnsi="Times New Roman" w:cs="Times New Roman"/>
+          <w:sz w:val="24"/>
+          <w:szCs w:val="24"/>
+        </w:rPr>
+      </w:pPr>
+      <w:r>
+        <w:rPr>
+          <w:rFonts w:ascii="Times New Roman" w:hAnsi="Times New Roman" w:cs="Times New Roman"/>
+          <w:sz w:val="24"/>
+          <w:szCs w:val="24"/>
         </w:rPr>
         <w:t xml:space="preserve">It is important to confront </w:t>
       </w:r>
       <w:r>
         <w:rPr>
           <w:rFonts w:ascii="Times New Roman" w:hAnsi="Times New Roman" w:cs="Times New Roman"/>
+          <w:sz w:val="24"/>
+          <w:szCs w:val="24"/>
         </w:rPr>
         <w:t xml:space="preserve">stigmatization. Challenging discrimination will automatically reduce the normalization. Discrimination confrontation boost self-esteem and brings self-importance. </w:t>
       </w:r>
@@ -1000,114 +1589,806 @@
         <w:jc w:val="both"/>
         <w:rPr>
           <w:rFonts w:ascii="Times New Roman" w:hAnsi="Times New Roman" w:cs="Times New Roman"/>
-        </w:rPr>
-      </w:pPr>
-      <w:r>
-        <w:rPr>
-          <w:rFonts w:ascii="Times New Roman" w:hAnsi="Times New Roman" w:cs="Times New Roman"/>
+          <w:sz w:val="24"/>
+          <w:szCs w:val="24"/>
+        </w:rPr>
+      </w:pPr>
+      <w:r>
+        <w:rPr>
+          <w:rFonts w:ascii="Times New Roman" w:hAnsi="Times New Roman" w:cs="Times New Roman"/>
+          <w:sz w:val="24"/>
+          <w:szCs w:val="24"/>
         </w:rPr>
         <w:t xml:space="preserve">Giving </w:t>
       </w:r>
       <w:r>
         <w:rPr>
           <w:rFonts w:ascii="Times New Roman" w:hAnsi="Times New Roman" w:cs="Times New Roman"/>
+          <w:sz w:val="24"/>
+          <w:szCs w:val="24"/>
         </w:rPr>
         <w:t>testimonies, documenting events allows one to be heard which results into recognition and the use of social media. When one is living in an isolated and fragmented area, Facebook is sometimes the only connection to life and it is significant as it allows one to give the stimulus.</w:t>
       </w:r>
-      <w:r>
-        <w:rPr>
-          <w:rFonts w:ascii="Times New Roman" w:hAnsi="Times New Roman" w:cs="Times New Roman"/>
-        </w:rPr>
-        <w:t xml:space="preserve"> (</w:t>
-      </w:r>
-      <w:r>
+    </w:p>
+    <w:p>
+      <w:pPr>
+        <w:jc w:val="both"/>
+        <w:rPr>
+          <w:rFonts w:ascii="Times New Roman" w:hAnsi="Times New Roman" w:cs="Times New Roman"/>
+        </w:rPr>
+      </w:pPr>
+      <w:r>
+        <w:rPr>
+          <w:rFonts w:ascii="Times New Roman" w:hAnsi="Times New Roman" w:cs="Times New Roman"/>
+          <w:sz w:val="24"/>
+          <w:szCs w:val="24"/>
+        </w:rPr>
+        <w:t>School is a place where you can get out of the context of things outside the school, where social support needed is received and allows the interaction with other youth. The school also allows learning about resilience and non-violent resistance.</w:t>
+      </w:r>
+      <w:r>
+        <w:rPr>
+          <w:rFonts w:ascii="Times New Roman" w:hAnsi="Times New Roman" w:cs="Times New Roman"/>
+          <w:sz w:val="24"/>
+          <w:szCs w:val="24"/>
+        </w:rPr>
+        <w:t xml:space="preserve"> </w:t>
+      </w:r>
+      <w:r>
+        <w:rPr>
+          <w:rFonts w:ascii="Times New Roman" w:hAnsi="Times New Roman" w:cs="Times New Roman"/>
+          <w:sz w:val="24"/>
+          <w:szCs w:val="24"/>
+        </w:rPr>
+        <w:t>The should be new w</w:t>
+      </w:r>
+      <w:r>
+        <w:rPr>
+          <w:rFonts w:ascii="Times New Roman" w:hAnsi="Times New Roman" w:cs="Times New Roman"/>
+          <w:sz w:val="24"/>
+          <w:szCs w:val="24"/>
+        </w:rPr>
+        <w:t xml:space="preserve">ays of supporting proletariat (black) students that are marginalized in educational structure, by changing way the learning institutions operate rather than twisting the learners to fit into existing structure, practice and relationships </w:t>
+      </w:r>
+      <w:sdt>
+        <w:sdtPr>
+          <w:rPr>
+            <w:rFonts w:ascii="Times New Roman" w:hAnsi="Times New Roman" w:cs="Times New Roman"/>
+            <w:sz w:val="24"/>
+            <w:szCs w:val="24"/>
+          </w:rPr>
+          <w:id w:val="-2141801080"/>
+          <w:citation/>
+        </w:sdtPr>
+        <w:sdtContent>
+          <w:r>
+            <w:rPr>
+              <w:rFonts w:ascii="Times New Roman" w:hAnsi="Times New Roman" w:cs="Times New Roman"/>
+              <w:sz w:val="24"/>
+              <w:szCs w:val="24"/>
+            </w:rPr>
+            <w:fldChar w:fldCharType="begin"/>
+          </w:r>
+          <w:r>
+            <w:rPr>
+              <w:rFonts w:ascii="Times New Roman" w:hAnsi="Times New Roman" w:cs="Times New Roman"/>
+              <w:sz w:val="24"/>
+              <w:szCs w:val="24"/>
+            </w:rPr>
+            <w:instrText xml:space="preserve"> CITATION Wat17 \l 1033 </w:instrText>
+          </w:r>
+          <w:r>
+            <w:rPr>
+              <w:rFonts w:ascii="Times New Roman" w:hAnsi="Times New Roman" w:cs="Times New Roman"/>
+              <w:sz w:val="24"/>
+              <w:szCs w:val="24"/>
+            </w:rPr>
+            <w:fldChar w:fldCharType="separate"/>
+          </w:r>
+          <w:r>
+            <w:rPr>
+              <w:rFonts w:ascii="Times New Roman" w:hAnsi="Times New Roman" w:cs="Times New Roman"/>
+              <w:noProof/>
+              <w:sz w:val="24"/>
+              <w:szCs w:val="24"/>
+            </w:rPr>
+            <w:t>(Waters, 2017)</w:t>
+          </w:r>
+          <w:r>
+            <w:rPr>
+              <w:rFonts w:ascii="Times New Roman" w:hAnsi="Times New Roman" w:cs="Times New Roman"/>
+              <w:sz w:val="24"/>
+              <w:szCs w:val="24"/>
+            </w:rPr>
+            <w:fldChar w:fldCharType="end"/>
+          </w:r>
+        </w:sdtContent>
+      </w:sdt>
+      <w:r>
+        <w:rPr>
+          <w:rFonts w:ascii="Times New Roman" w:hAnsi="Times New Roman" w:cs="Times New Roman"/>
+        </w:rPr>
+        <w:t>.</w:t>
+      </w:r>
+    </w:p>
+    <w:p>
+      <w:pPr>
+        <w:jc w:val="both"/>
+        <w:rPr>
+          <w:rFonts w:ascii="Times New Roman" w:hAnsi="Times New Roman" w:cs="Times New Roman"/>
+        </w:rPr>
+      </w:pPr>
+    </w:p>
+    <w:p>
+      <w:pPr>
+        <w:pStyle w:val="ListParagraph"/>
+        <w:numPr>
+          <w:ilvl w:val="0"/>
+          <w:numId w:val="2"/>
+        </w:numPr>
+        <w:jc w:val="both"/>
         <w:rPr>
           <w:rFonts w:ascii="Times New Roman" w:hAnsi="Times New Roman" w:cs="Times New Roman"/>
           <w:b/>
-        </w:rPr>
-        <w:t>find reference for this)</w:t>
-      </w:r>
-    </w:p>
-    <w:p>
-      <w:pPr>
-        <w:jc w:val="both"/>
-        <w:rPr>
-          <w:rFonts w:ascii="Times New Roman" w:hAnsi="Times New Roman" w:cs="Times New Roman"/>
-        </w:rPr>
-      </w:pPr>
-      <w:r>
-        <w:rPr>
-          <w:rFonts w:ascii="Times New Roman" w:hAnsi="Times New Roman" w:cs="Times New Roman"/>
-        </w:rPr>
-        <w:t>School is a place where you can get out of the context of things outside the school, where social support needed is received and allows the interaction with other youth. The school also allows learning about resilience and non-violent resistance.</w:t>
-      </w:r>
-      <w:r>
-        <w:rPr>
-          <w:rFonts w:ascii="Times New Roman" w:hAnsi="Times New Roman" w:cs="Times New Roman"/>
-        </w:rPr>
-        <w:t xml:space="preserve"> Schools </w:t>
-      </w:r>
-      <w:r>
-        <w:rPr>
-          <w:rFonts w:ascii="Times New Roman" w:hAnsi="Times New Roman" w:cs="Times New Roman"/>
-        </w:rPr>
-        <w:t xml:space="preserve">also </w:t>
-      </w:r>
-      <w:r>
-        <w:rPr>
-          <w:rFonts w:ascii="Times New Roman" w:hAnsi="Times New Roman" w:cs="Times New Roman"/>
-        </w:rPr>
-        <w:t xml:space="preserve">groom middle-class learners at younger age to practice equality and prevent discrimination of </w:t>
-      </w:r>
-      <w:r>
-        <w:rPr>
-          <w:rFonts w:ascii="Times New Roman" w:hAnsi="Times New Roman" w:cs="Times New Roman"/>
-        </w:rPr>
-        <w:t>others. (</w:t>
-      </w:r>
+          <w:sz w:val="32"/>
+          <w:szCs w:val="32"/>
+        </w:rPr>
+      </w:pPr>
       <w:r>
         <w:rPr>
           <w:rFonts w:ascii="Times New Roman" w:hAnsi="Times New Roman" w:cs="Times New Roman"/>
           <w:b/>
-        </w:rPr>
-        <w:t>find reference for this)</w:t>
-      </w:r>
-    </w:p>
-    <w:p>
-      <w:pPr>
-        <w:pStyle w:val="Heading1"/>
-        <w:jc w:val="both"/>
-        <w:rPr>
-          <w:rFonts w:ascii="Times New Roman" w:hAnsi="Times New Roman" w:cs="Times New Roman"/>
-        </w:rPr>
-      </w:pPr>
-      <w:r>
-        <w:rPr>
-          <w:rFonts w:ascii="Times New Roman" w:hAnsi="Times New Roman" w:cs="Times New Roman"/>
-        </w:rPr>
-        <w:t>Conclusion</w:t>
-      </w:r>
-    </w:p>
-    <w:p>
-      <w:pPr>
-        <w:jc w:val="both"/>
-        <w:rPr>
-          <w:rFonts w:ascii="Times New Roman" w:hAnsi="Times New Roman" w:cs="Times New Roman"/>
-        </w:rPr>
-      </w:pPr>
-      <w:r>
-        <w:rPr>
-          <w:rFonts w:ascii="Times New Roman" w:hAnsi="Times New Roman" w:cs="Times New Roman"/>
-        </w:rPr>
-        <w:t xml:space="preserve">It is clear now that dissensions affect humanity beyond their assets, it affects identities, mobility and social interactions. These impacts are neither amazing nor gruesome but they result into birth of psychological-cognitive injuries which obstructs the process of reconciliation. Happiness, health and motivation depends </w:t>
-      </w:r>
-      <w:r>
-        <w:rPr>
-          <w:rFonts w:ascii="Times New Roman" w:hAnsi="Times New Roman" w:cs="Times New Roman"/>
-        </w:rPr>
-        <w:lastRenderedPageBreak/>
-        <w:t>on the sense of belonging which is damaged and conditioned by symbolic violence thus influencing segregation and disparity between the dominant and the dominated. Minimizing symbolic violence as aforementioned is important to dodge the normalization of it.</w:t>
-      </w:r>
+          <w:sz w:val="32"/>
+          <w:szCs w:val="32"/>
+        </w:rPr>
+        <w:t xml:space="preserve">CONCLUSION </w:t>
+      </w:r>
+    </w:p>
+    <w:p>
+      <w:pPr>
+        <w:jc w:val="both"/>
+        <w:rPr>
+          <w:rFonts w:ascii="Times New Roman" w:hAnsi="Times New Roman" w:cs="Times New Roman"/>
+          <w:sz w:val="24"/>
+          <w:szCs w:val="24"/>
+        </w:rPr>
+      </w:pPr>
+      <w:r>
+        <w:rPr>
+          <w:rFonts w:ascii="Times New Roman" w:hAnsi="Times New Roman" w:cs="Times New Roman"/>
+          <w:sz w:val="24"/>
+          <w:szCs w:val="24"/>
+        </w:rPr>
+        <w:t>It is clear now that dissensions affect humanity beyond their assets, it affects identities, mobility and social interactions. These impacts are neither amazing nor gruesome but they result into birth of psychological-cognitive injuries which obstructs the process of reconciliation. Happiness, health and motivation depends on the sense of belonging which is damaged and conditioned by symbolic violence thus influencing segregation and disparity between the dominant and the dominated. Minimizing symbolic violence as aforementioned is important to dodge the normalization of it.</w:t>
+      </w:r>
+    </w:p>
+    <w:p>
+      <w:pPr>
+        <w:jc w:val="both"/>
+        <w:rPr>
+          <w:rFonts w:ascii="Times New Roman" w:hAnsi="Times New Roman" w:cs="Times New Roman"/>
+          <w:sz w:val="24"/>
+          <w:szCs w:val="24"/>
+        </w:rPr>
+      </w:pPr>
+    </w:p>
+    <w:p>
+      <w:pPr>
+        <w:jc w:val="both"/>
+        <w:rPr>
+          <w:rFonts w:ascii="Times New Roman" w:hAnsi="Times New Roman" w:cs="Times New Roman"/>
+          <w:sz w:val="24"/>
+          <w:szCs w:val="24"/>
+        </w:rPr>
+      </w:pPr>
+    </w:p>
+    <w:p>
+      <w:pPr>
+        <w:jc w:val="both"/>
+        <w:rPr>
+          <w:rFonts w:ascii="Times New Roman" w:hAnsi="Times New Roman" w:cs="Times New Roman"/>
+          <w:sz w:val="24"/>
+          <w:szCs w:val="24"/>
+        </w:rPr>
+      </w:pPr>
+    </w:p>
+    <w:p>
+      <w:pPr>
+        <w:jc w:val="both"/>
+        <w:rPr>
+          <w:rFonts w:ascii="Times New Roman" w:hAnsi="Times New Roman" w:cs="Times New Roman"/>
+          <w:sz w:val="24"/>
+          <w:szCs w:val="24"/>
+        </w:rPr>
+      </w:pPr>
+    </w:p>
+    <w:p>
+      <w:pPr>
+        <w:jc w:val="both"/>
+        <w:rPr>
+          <w:rFonts w:ascii="Times New Roman" w:hAnsi="Times New Roman" w:cs="Times New Roman"/>
+          <w:sz w:val="24"/>
+          <w:szCs w:val="24"/>
+        </w:rPr>
+      </w:pPr>
+    </w:p>
+    <w:sdt>
+      <w:sdtPr>
+        <w:rPr>
+          <w:rFonts w:ascii="Times New Roman" w:hAnsi="Times New Roman" w:cs="Times New Roman"/>
+        </w:rPr>
+        <w:id w:val="-1343152512"/>
+        <w:docPartObj>
+          <w:docPartGallery w:val="Bibliographies"/>
+          <w:docPartUnique/>
+        </w:docPartObj>
+      </w:sdtPr>
+      <w:sdtContent>
+        <w:p>
+          <w:pPr>
+            <w:jc w:val="both"/>
+            <w:rPr>
+              <w:rFonts w:ascii="Times New Roman" w:hAnsi="Times New Roman" w:cs="Times New Roman"/>
+              <w:b/>
+              <w:sz w:val="32"/>
+              <w:szCs w:val="32"/>
+            </w:rPr>
+          </w:pPr>
+          <w:r>
+            <w:rPr>
+              <w:rFonts w:ascii="Times New Roman" w:hAnsi="Times New Roman" w:cs="Times New Roman"/>
+              <w:b/>
+              <w:sz w:val="32"/>
+              <w:szCs w:val="32"/>
+            </w:rPr>
+            <w:t>REFERENCES</w:t>
+          </w:r>
+        </w:p>
+        <w:sdt>
+          <w:sdtPr>
+            <w:rPr>
+              <w:rFonts w:ascii="Times New Roman" w:hAnsi="Times New Roman" w:cs="Times New Roman"/>
+            </w:rPr>
+            <w:id w:val="-573587230"/>
+            <w:bibliography/>
+          </w:sdtPr>
+          <w:sdtContent>
+            <w:p>
+              <w:pPr>
+                <w:pStyle w:val="Bibliography"/>
+                <w:rPr>
+                  <w:rFonts w:ascii="Times New Roman" w:hAnsi="Times New Roman" w:cs="Times New Roman"/>
+                  <w:noProof/>
+                  <w:sz w:val="24"/>
+                  <w:szCs w:val="24"/>
+                </w:rPr>
+              </w:pPr>
+              <w:r>
+                <w:rPr>
+                  <w:rFonts w:ascii="Times New Roman" w:hAnsi="Times New Roman" w:cs="Times New Roman"/>
+                </w:rPr>
+                <w:fldChar w:fldCharType="begin"/>
+              </w:r>
+              <w:r>
+                <w:rPr>
+                  <w:rFonts w:ascii="Times New Roman" w:hAnsi="Times New Roman" w:cs="Times New Roman"/>
+                </w:rPr>
+                <w:instrText xml:space="preserve"> BIBLIOGRAPHY </w:instrText>
+              </w:r>
+              <w:r>
+                <w:rPr>
+                  <w:rFonts w:ascii="Times New Roman" w:hAnsi="Times New Roman" w:cs="Times New Roman"/>
+                </w:rPr>
+                <w:fldChar w:fldCharType="separate"/>
+              </w:r>
+              <w:r>
+                <w:rPr>
+                  <w:rFonts w:ascii="Times New Roman" w:hAnsi="Times New Roman" w:cs="Times New Roman"/>
+                  <w:noProof/>
+                </w:rPr>
+                <w:t xml:space="preserve">Anderson, E., 2012. The ANNALS of the American Academy of Political and Social Science. </w:t>
+              </w:r>
+              <w:r>
+                <w:rPr>
+                  <w:rFonts w:ascii="Times New Roman" w:hAnsi="Times New Roman" w:cs="Times New Roman"/>
+                  <w:i/>
+                  <w:iCs/>
+                  <w:noProof/>
+                </w:rPr>
+                <w:t xml:space="preserve">The Iconic Ghetto, </w:t>
+              </w:r>
+              <w:r>
+                <w:rPr>
+                  <w:rFonts w:ascii="Times New Roman" w:hAnsi="Times New Roman" w:cs="Times New Roman"/>
+                  <w:noProof/>
+                </w:rPr>
+                <w:t>642(1), pp. 8-24.</w:t>
+              </w:r>
+            </w:p>
+            <w:p>
+              <w:pPr>
+                <w:pStyle w:val="Bibliography"/>
+                <w:rPr>
+                  <w:rFonts w:ascii="Times New Roman" w:hAnsi="Times New Roman" w:cs="Times New Roman"/>
+                  <w:noProof/>
+                </w:rPr>
+              </w:pPr>
+              <w:r>
+                <w:rPr>
+                  <w:rFonts w:ascii="Times New Roman" w:hAnsi="Times New Roman" w:cs="Times New Roman"/>
+                  <w:noProof/>
+                </w:rPr>
+                <w:t xml:space="preserve">Bourdieu, P., 1989. Social Space and Symbolic Power. </w:t>
+              </w:r>
+              <w:r>
+                <w:rPr>
+                  <w:rFonts w:ascii="Times New Roman" w:hAnsi="Times New Roman" w:cs="Times New Roman"/>
+                  <w:i/>
+                  <w:iCs/>
+                  <w:noProof/>
+                </w:rPr>
+                <w:t xml:space="preserve">Sociological Theory, </w:t>
+              </w:r>
+              <w:r>
+                <w:rPr>
+                  <w:rFonts w:ascii="Times New Roman" w:hAnsi="Times New Roman" w:cs="Times New Roman"/>
+                  <w:noProof/>
+                </w:rPr>
+                <w:t>7(1), pp. 14-25.</w:t>
+              </w:r>
+            </w:p>
+            <w:p>
+              <w:pPr>
+                <w:pStyle w:val="Bibliography"/>
+                <w:rPr>
+                  <w:rFonts w:ascii="Times New Roman" w:hAnsi="Times New Roman" w:cs="Times New Roman"/>
+                  <w:noProof/>
+                </w:rPr>
+              </w:pPr>
+              <w:r>
+                <w:rPr>
+                  <w:rFonts w:ascii="Times New Roman" w:hAnsi="Times New Roman" w:cs="Times New Roman"/>
+                  <w:noProof/>
+                </w:rPr>
+                <w:t xml:space="preserve">Bourdieu, P. &amp; Jean-Claude, P., 1990. </w:t>
+              </w:r>
+              <w:r>
+                <w:rPr>
+                  <w:rFonts w:ascii="Times New Roman" w:hAnsi="Times New Roman" w:cs="Times New Roman"/>
+                  <w:i/>
+                  <w:iCs/>
+                  <w:noProof/>
+                </w:rPr>
+                <w:t xml:space="preserve">Reproduction in Education, Society and Culture. </w:t>
+              </w:r>
+              <w:r>
+                <w:rPr>
+                  <w:rFonts w:ascii="Times New Roman" w:hAnsi="Times New Roman" w:cs="Times New Roman"/>
+                  <w:noProof/>
+                </w:rPr>
+                <w:t>England: Sage.</w:t>
+              </w:r>
+            </w:p>
+            <w:p>
+              <w:pPr>
+                <w:pStyle w:val="Bibliography"/>
+                <w:rPr>
+                  <w:rFonts w:ascii="Times New Roman" w:hAnsi="Times New Roman" w:cs="Times New Roman"/>
+                  <w:noProof/>
+                </w:rPr>
+              </w:pPr>
+              <w:r>
+                <w:rPr>
+                  <w:rFonts w:ascii="Times New Roman" w:hAnsi="Times New Roman" w:cs="Times New Roman"/>
+                  <w:noProof/>
+                </w:rPr>
+                <w:t xml:space="preserve">El-Hasan, H. A., 2013. Palestinians’ Life in the Shadow of the Barrier Wall. </w:t>
+              </w:r>
+              <w:r>
+                <w:rPr>
+                  <w:rFonts w:ascii="Times New Roman" w:hAnsi="Times New Roman" w:cs="Times New Roman"/>
+                  <w:i/>
+                  <w:iCs/>
+                  <w:noProof/>
+                </w:rPr>
+                <w:t>Commentary</w:t>
+              </w:r>
+              <w:r>
+                <w:rPr>
+                  <w:rFonts w:ascii="Times New Roman" w:hAnsi="Times New Roman" w:cs="Times New Roman"/>
+                  <w:noProof/>
+                </w:rPr>
+                <w:t xml:space="preserve">, 12 February. </w:t>
+              </w:r>
+            </w:p>
+            <w:p>
+              <w:pPr>
+                <w:pStyle w:val="Bibliography"/>
+                <w:rPr>
+                  <w:rFonts w:ascii="Times New Roman" w:hAnsi="Times New Roman" w:cs="Times New Roman"/>
+                  <w:noProof/>
+                </w:rPr>
+              </w:pPr>
+              <w:r>
+                <w:rPr>
+                  <w:rFonts w:ascii="Times New Roman" w:hAnsi="Times New Roman" w:cs="Times New Roman"/>
+                  <w:noProof/>
+                </w:rPr>
+                <w:t xml:space="preserve">Gast, M. J., 2018. "They Give Teachers a Hard Time": Symbolic Violence and Intersections of Race and Class in Interpretations of Teacher-student Relations. </w:t>
+              </w:r>
+              <w:r>
+                <w:rPr>
+                  <w:rFonts w:ascii="Times New Roman" w:hAnsi="Times New Roman" w:cs="Times New Roman"/>
+                  <w:i/>
+                  <w:iCs/>
+                  <w:noProof/>
+                </w:rPr>
+                <w:t>Sociological Perspectives</w:t>
+              </w:r>
+              <w:r>
+                <w:rPr>
+                  <w:rFonts w:ascii="Times New Roman" w:hAnsi="Times New Roman" w:cs="Times New Roman"/>
+                  <w:noProof/>
+                </w:rPr>
+                <w:t>, 10 January, pp. 257-275.</w:t>
+              </w:r>
+            </w:p>
+            <w:p>
+              <w:pPr>
+                <w:pStyle w:val="Bibliography"/>
+                <w:rPr>
+                  <w:rFonts w:ascii="Times New Roman" w:hAnsi="Times New Roman" w:cs="Times New Roman"/>
+                  <w:noProof/>
+                </w:rPr>
+              </w:pPr>
+              <w:r>
+                <w:rPr>
+                  <w:rFonts w:ascii="Times New Roman" w:hAnsi="Times New Roman" w:cs="Times New Roman"/>
+                  <w:noProof/>
+                </w:rPr>
+                <w:t xml:space="preserve">Healie, J. &amp; Connolly, P., 2004. Symbolic Violence, Locality and Social Class: the educational and career aspirations of 10-11-year-old boys in Belfast. </w:t>
+              </w:r>
+              <w:r>
+                <w:rPr>
+                  <w:rFonts w:ascii="Times New Roman" w:hAnsi="Times New Roman" w:cs="Times New Roman"/>
+                  <w:i/>
+                  <w:iCs/>
+                  <w:noProof/>
+                </w:rPr>
+                <w:t xml:space="preserve">Pedagogy, Culture and Society, </w:t>
+              </w:r>
+              <w:r>
+                <w:rPr>
+                  <w:rFonts w:ascii="Times New Roman" w:hAnsi="Times New Roman" w:cs="Times New Roman"/>
+                  <w:noProof/>
+                </w:rPr>
+                <w:t>12(1), pp. 15-34.</w:t>
+              </w:r>
+            </w:p>
+            <w:p>
+              <w:pPr>
+                <w:pStyle w:val="Bibliography"/>
+                <w:rPr>
+                  <w:rFonts w:ascii="Times New Roman" w:hAnsi="Times New Roman" w:cs="Times New Roman"/>
+                  <w:noProof/>
+                </w:rPr>
+              </w:pPr>
+              <w:r>
+                <w:rPr>
+                  <w:rFonts w:ascii="Times New Roman" w:hAnsi="Times New Roman" w:cs="Times New Roman"/>
+                  <w:noProof/>
+                </w:rPr>
+                <w:t xml:space="preserve">Jenkins, R., 1992. </w:t>
+              </w:r>
+              <w:r>
+                <w:rPr>
+                  <w:rFonts w:ascii="Times New Roman" w:hAnsi="Times New Roman" w:cs="Times New Roman"/>
+                  <w:i/>
+                  <w:iCs/>
+                  <w:noProof/>
+                </w:rPr>
+                <w:t xml:space="preserve">Pierre Bourdieu. </w:t>
+              </w:r>
+              <w:r>
+                <w:rPr>
+                  <w:rFonts w:ascii="Times New Roman" w:hAnsi="Times New Roman" w:cs="Times New Roman"/>
+                  <w:noProof/>
+                </w:rPr>
+                <w:t>London: Psychological Press.</w:t>
+              </w:r>
+            </w:p>
+            <w:p>
+              <w:pPr>
+                <w:pStyle w:val="Bibliography"/>
+                <w:rPr>
+                  <w:rFonts w:ascii="Times New Roman" w:hAnsi="Times New Roman" w:cs="Times New Roman"/>
+                  <w:noProof/>
+                </w:rPr>
+              </w:pPr>
+              <w:r>
+                <w:rPr>
+                  <w:rFonts w:ascii="Times New Roman" w:hAnsi="Times New Roman" w:cs="Times New Roman"/>
+                  <w:noProof/>
+                </w:rPr>
+                <w:t xml:space="preserve">Pierre, B. &amp; Thompson, J., 1991. </w:t>
+              </w:r>
+              <w:r>
+                <w:rPr>
+                  <w:rFonts w:ascii="Times New Roman" w:hAnsi="Times New Roman" w:cs="Times New Roman"/>
+                  <w:i/>
+                  <w:iCs/>
+                  <w:noProof/>
+                </w:rPr>
+                <w:t xml:space="preserve">Language and Symbolic Power, </w:t>
+              </w:r>
+              <w:r>
+                <w:rPr>
+                  <w:rFonts w:ascii="Times New Roman" w:hAnsi="Times New Roman" w:cs="Times New Roman"/>
+                  <w:noProof/>
+                </w:rPr>
+                <w:t>Cambridge: Harvard University Press.</w:t>
+              </w:r>
+            </w:p>
+            <w:p>
+              <w:pPr>
+                <w:pStyle w:val="Bibliography"/>
+                <w:rPr>
+                  <w:rFonts w:ascii="Times New Roman" w:hAnsi="Times New Roman" w:cs="Times New Roman"/>
+                  <w:noProof/>
+                </w:rPr>
+              </w:pPr>
+              <w:r>
+                <w:rPr>
+                  <w:rFonts w:ascii="Times New Roman" w:hAnsi="Times New Roman" w:cs="Times New Roman"/>
+                  <w:noProof/>
+                </w:rPr>
+                <w:t xml:space="preserve">Piquard, B., 2015. [Online] </w:t>
+              </w:r>
+              <w:r>
+                <w:rPr>
+                  <w:rFonts w:ascii="Times New Roman" w:hAnsi="Times New Roman" w:cs="Times New Roman"/>
+                  <w:noProof/>
+                </w:rPr>
+                <w:br/>
+                <w:t xml:space="preserve">Available at: </w:t>
+              </w:r>
+              <w:r>
+                <w:rPr>
+                  <w:rFonts w:ascii="Times New Roman" w:hAnsi="Times New Roman" w:cs="Times New Roman"/>
+                  <w:noProof/>
+                  <w:u w:val="single"/>
+                </w:rPr>
+                <w:t>www.youtube.com</w:t>
+              </w:r>
+              <w:r>
+                <w:rPr>
+                  <w:rFonts w:ascii="Times New Roman" w:hAnsi="Times New Roman" w:cs="Times New Roman"/>
+                  <w:noProof/>
+                </w:rPr>
+                <w:br/>
+                <w:t>[Accessed 15 03 2019].</w:t>
+              </w:r>
+            </w:p>
+            <w:p>
+              <w:pPr>
+                <w:pStyle w:val="Bibliography"/>
+                <w:rPr>
+                  <w:rFonts w:ascii="Times New Roman" w:hAnsi="Times New Roman" w:cs="Times New Roman"/>
+                  <w:noProof/>
+                </w:rPr>
+              </w:pPr>
+              <w:r>
+                <w:rPr>
+                  <w:rFonts w:ascii="Times New Roman" w:hAnsi="Times New Roman" w:cs="Times New Roman"/>
+                  <w:noProof/>
+                </w:rPr>
+                <w:t xml:space="preserve">Piquard, B., 2016. From Symbolic Violence to Symbolic Reparation. Strengthening Resilience and Reparation in Conflict-Affected Areas through Place-(re)making. Examples from the West Bank and Colombia. </w:t>
+              </w:r>
+              <w:r>
+                <w:rPr>
+                  <w:rFonts w:ascii="Times New Roman" w:hAnsi="Times New Roman" w:cs="Times New Roman"/>
+                  <w:i/>
+                  <w:iCs/>
+                  <w:noProof/>
+                </w:rPr>
+                <w:t>DEARQ : Journal of Architecture</w:t>
+              </w:r>
+              <w:r>
+                <w:rPr>
+                  <w:rFonts w:ascii="Times New Roman" w:hAnsi="Times New Roman" w:cs="Times New Roman"/>
+                  <w:noProof/>
+                </w:rPr>
+                <w:t>, 11 April, pp. 68-78.</w:t>
+              </w:r>
+            </w:p>
+            <w:p>
+              <w:pPr>
+                <w:pStyle w:val="Bibliography"/>
+                <w:rPr>
+                  <w:rFonts w:ascii="Times New Roman" w:hAnsi="Times New Roman" w:cs="Times New Roman"/>
+                  <w:noProof/>
+                </w:rPr>
+              </w:pPr>
+              <w:r>
+                <w:rPr>
+                  <w:rFonts w:ascii="Times New Roman" w:hAnsi="Times New Roman" w:cs="Times New Roman"/>
+                  <w:noProof/>
+                </w:rPr>
+                <w:t xml:space="preserve">Tuastad, D., 2010. Neo-Orientalism and the new barbarism thesis: Aspects of symbolic violence in the Middle East conflict(s). </w:t>
+              </w:r>
+              <w:r>
+                <w:rPr>
+                  <w:rFonts w:ascii="Times New Roman" w:hAnsi="Times New Roman" w:cs="Times New Roman"/>
+                  <w:i/>
+                  <w:iCs/>
+                  <w:noProof/>
+                </w:rPr>
+                <w:t>Third World Quarterly</w:t>
+              </w:r>
+              <w:r>
+                <w:rPr>
+                  <w:rFonts w:ascii="Times New Roman" w:hAnsi="Times New Roman" w:cs="Times New Roman"/>
+                  <w:noProof/>
+                </w:rPr>
+                <w:t>, 25 August, pp. 591-599.</w:t>
+              </w:r>
+            </w:p>
+            <w:p>
+              <w:pPr>
+                <w:pStyle w:val="Bibliography"/>
+                <w:rPr>
+                  <w:rFonts w:ascii="Times New Roman" w:hAnsi="Times New Roman" w:cs="Times New Roman"/>
+                  <w:noProof/>
+                </w:rPr>
+              </w:pPr>
+              <w:r>
+                <w:rPr>
+                  <w:rFonts w:ascii="Times New Roman" w:hAnsi="Times New Roman" w:cs="Times New Roman"/>
+                  <w:noProof/>
+                </w:rPr>
+                <w:t xml:space="preserve">Wacquant, L., 2007. Territorial stigmatization in the age of advanced marginality. </w:t>
+              </w:r>
+              <w:r>
+                <w:rPr>
+                  <w:rFonts w:ascii="Times New Roman" w:hAnsi="Times New Roman" w:cs="Times New Roman"/>
+                  <w:i/>
+                  <w:iCs/>
+                  <w:noProof/>
+                </w:rPr>
+                <w:t xml:space="preserve">Thesis Eleven, </w:t>
+              </w:r>
+              <w:r>
+                <w:rPr>
+                  <w:rFonts w:ascii="Times New Roman" w:hAnsi="Times New Roman" w:cs="Times New Roman"/>
+                  <w:noProof/>
+                </w:rPr>
+                <w:t>91(1), pp. 66-77.</w:t>
+              </w:r>
+            </w:p>
+            <w:p>
+              <w:pPr>
+                <w:pStyle w:val="Bibliography"/>
+                <w:rPr>
+                  <w:rFonts w:ascii="Times New Roman" w:hAnsi="Times New Roman" w:cs="Times New Roman"/>
+                  <w:noProof/>
+                </w:rPr>
+              </w:pPr>
+              <w:r>
+                <w:rPr>
+                  <w:rFonts w:ascii="Times New Roman" w:hAnsi="Times New Roman" w:cs="Times New Roman"/>
+                  <w:noProof/>
+                </w:rPr>
+                <w:t xml:space="preserve">Waters, R., 2017. Symbolic non-violence in the work of teachers in alternative education settings. </w:t>
+              </w:r>
+              <w:r>
+                <w:rPr>
+                  <w:rFonts w:ascii="Times New Roman" w:hAnsi="Times New Roman" w:cs="Times New Roman"/>
+                  <w:i/>
+                  <w:iCs/>
+                  <w:noProof/>
+                </w:rPr>
+                <w:t xml:space="preserve">Teaching Education, </w:t>
+              </w:r>
+              <w:r>
+                <w:rPr>
+                  <w:rFonts w:ascii="Times New Roman" w:hAnsi="Times New Roman" w:cs="Times New Roman"/>
+                  <w:noProof/>
+                </w:rPr>
+                <w:t>28(1), pp. 27-40.</w:t>
+              </w:r>
+            </w:p>
+            <w:p>
+              <w:pPr>
+                <w:pStyle w:val="Bibliography"/>
+                <w:rPr>
+                  <w:rFonts w:ascii="Times New Roman" w:hAnsi="Times New Roman" w:cs="Times New Roman"/>
+                  <w:noProof/>
+                </w:rPr>
+              </w:pPr>
+              <w:r>
+                <w:rPr>
+                  <w:rFonts w:ascii="Times New Roman" w:hAnsi="Times New Roman" w:cs="Times New Roman"/>
+                  <w:noProof/>
+                </w:rPr>
+                <w:t xml:space="preserve">Williams, J., 2015. </w:t>
+              </w:r>
+              <w:r>
+                <w:rPr>
+                  <w:rFonts w:ascii="Times New Roman" w:hAnsi="Times New Roman" w:cs="Times New Roman"/>
+                  <w:i/>
+                  <w:iCs/>
+                  <w:noProof/>
+                </w:rPr>
+                <w:t xml:space="preserve">The Enduring Effects of White Supremacy in American Culture. </w:t>
+              </w:r>
+              <w:r>
+                <w:rPr>
+                  <w:rFonts w:ascii="Times New Roman" w:hAnsi="Times New Roman" w:cs="Times New Roman"/>
+                  <w:noProof/>
+                </w:rPr>
+                <w:t xml:space="preserve">[Online] </w:t>
+              </w:r>
+              <w:r>
+                <w:rPr>
+                  <w:rFonts w:ascii="Times New Roman" w:hAnsi="Times New Roman" w:cs="Times New Roman"/>
+                  <w:noProof/>
+                </w:rPr>
+                <w:br/>
+                <w:t xml:space="preserve">Available at: </w:t>
+              </w:r>
+              <w:r>
+                <w:rPr>
+                  <w:rFonts w:ascii="Times New Roman" w:hAnsi="Times New Roman" w:cs="Times New Roman"/>
+                  <w:noProof/>
+                  <w:u w:val="single"/>
+                </w:rPr>
+                <w:t>https://thewitnessbcc.com</w:t>
+              </w:r>
+              <w:r>
+                <w:rPr>
+                  <w:rFonts w:ascii="Times New Roman" w:hAnsi="Times New Roman" w:cs="Times New Roman"/>
+                  <w:noProof/>
+                </w:rPr>
+                <w:br/>
+                <w:t>[Accessed 13 March 2019].</w:t>
+              </w:r>
+            </w:p>
+            <w:p>
+              <w:pPr>
+                <w:rPr>
+                  <w:rFonts w:ascii="Times New Roman" w:hAnsi="Times New Roman" w:cs="Times New Roman"/>
+                </w:rPr>
+              </w:pPr>
+              <w:r>
+                <w:rPr>
+                  <w:rFonts w:ascii="Times New Roman" w:hAnsi="Times New Roman" w:cs="Times New Roman"/>
+                  <w:b/>
+                  <w:bCs/>
+                  <w:noProof/>
+                </w:rPr>
+                <w:fldChar w:fldCharType="end"/>
+              </w:r>
+            </w:p>
+          </w:sdtContent>
+        </w:sdt>
+      </w:sdtContent>
+    </w:sdt>
+    <w:p>
+      <w:pPr>
+        <w:jc w:val="both"/>
+        <w:rPr>
+          <w:rFonts w:ascii="Times New Roman" w:hAnsi="Times New Roman" w:cs="Times New Roman"/>
+          <w:sz w:val="24"/>
+          <w:szCs w:val="24"/>
+        </w:rPr>
+      </w:pPr>
+    </w:p>
+    <w:p>
+      <w:pPr>
+        <w:jc w:val="both"/>
+        <w:rPr>
+          <w:rFonts w:ascii="Times New Roman" w:hAnsi="Times New Roman" w:cs="Times New Roman"/>
+        </w:rPr>
+      </w:pPr>
     </w:p>
     <w:sectPr>
       <w:type w:val="continuous"/>
@@ -1118,6 +2399,195 @@
     </w:sectPr>
   </w:body>
 </w:document>
+</file>
+
+<file path=word/numbering.xml><?xml version="1.0" encoding="utf-8"?>
+<w:numbering xmlns:wpc="http://schemas.microsoft.com/office/word/2010/wordprocessingCanvas" xmlns:cx="http://schemas.microsoft.com/office/drawing/2014/chartex" xmlns:cx1="http://schemas.microsoft.com/office/drawing/2015/9/8/chartex" xmlns:mc="http://schemas.openxmlformats.org/markup-compatibility/2006" xmlns:o="urn:schemas-microsoft-com:office:office" xmlns:r="http://schemas.openxmlformats.org/officeDocument/2006/relationships" xmlns:m="http://schemas.openxmlformats.org/officeDocument/2006/math" xmlns:v="urn:schemas-microsoft-com:vml" xmlns:wp14="http://schemas.microsoft.com/office/word/2010/wordprocessingDrawing" xmlns:wp="http://schemas.openxmlformats.org/drawingml/2006/wordprocessingDrawing" xmlns:w10="urn:schemas-microsoft-com:office:word" xmlns:w="http://schemas.openxmlformats.org/wordprocessingml/2006/main" xmlns:w14="http://schemas.microsoft.com/office/word/2010/wordml" xmlns:w15="http://schemas.microsoft.com/office/word/2012/wordml" xmlns:w16se="http://schemas.microsoft.com/office/word/2015/wordml/symex" xmlns:wpg="http://schemas.microsoft.com/office/word/2010/wordprocessingGroup" xmlns:wpi="http://schemas.microsoft.com/office/word/2010/wordprocessingInk" xmlns:wne="http://schemas.microsoft.com/office/word/2006/wordml" xmlns:wps="http://schemas.microsoft.com/office/word/2010/wordprocessingShape" mc:Ignorable="w14 w15 w16se wp14">
+  <w:abstractNum w:abstractNumId="0" w15:restartNumberingAfterBreak="0">
+    <w:nsid w:val="20F74A99"/>
+    <w:multiLevelType w:val="hybridMultilevel"/>
+    <w:tmpl w:val="9D5C5434"/>
+    <w:lvl w:ilvl="0" w:tplc="0409000F">
+      <w:start w:val="1"/>
+      <w:numFmt w:val="decimal"/>
+      <w:lvlText w:val="%1."/>
+      <w:lvlJc w:val="left"/>
+      <w:pPr>
+        <w:ind w:left="720" w:hanging="360"/>
+      </w:pPr>
+      <w:rPr>
+        <w:rFonts w:hint="default"/>
+      </w:rPr>
+    </w:lvl>
+    <w:lvl w:ilvl="1" w:tplc="04090019" w:tentative="1">
+      <w:start w:val="1"/>
+      <w:numFmt w:val="lowerLetter"/>
+      <w:lvlText w:val="%2."/>
+      <w:lvlJc w:val="left"/>
+      <w:pPr>
+        <w:ind w:left="1440" w:hanging="360"/>
+      </w:pPr>
+    </w:lvl>
+    <w:lvl w:ilvl="2" w:tplc="0409001B" w:tentative="1">
+      <w:start w:val="1"/>
+      <w:numFmt w:val="lowerRoman"/>
+      <w:lvlText w:val="%3."/>
+      <w:lvlJc w:val="right"/>
+      <w:pPr>
+        <w:ind w:left="2160" w:hanging="180"/>
+      </w:pPr>
+    </w:lvl>
+    <w:lvl w:ilvl="3" w:tplc="0409000F" w:tentative="1">
+      <w:start w:val="1"/>
+      <w:numFmt w:val="decimal"/>
+      <w:lvlText w:val="%4."/>
+      <w:lvlJc w:val="left"/>
+      <w:pPr>
+        <w:ind w:left="2880" w:hanging="360"/>
+      </w:pPr>
+    </w:lvl>
+    <w:lvl w:ilvl="4" w:tplc="04090019" w:tentative="1">
+      <w:start w:val="1"/>
+      <w:numFmt w:val="lowerLetter"/>
+      <w:lvlText w:val="%5."/>
+      <w:lvlJc w:val="left"/>
+      <w:pPr>
+        <w:ind w:left="3600" w:hanging="360"/>
+      </w:pPr>
+    </w:lvl>
+    <w:lvl w:ilvl="5" w:tplc="0409001B" w:tentative="1">
+      <w:start w:val="1"/>
+      <w:numFmt w:val="lowerRoman"/>
+      <w:lvlText w:val="%6."/>
+      <w:lvlJc w:val="right"/>
+      <w:pPr>
+        <w:ind w:left="4320" w:hanging="180"/>
+      </w:pPr>
+    </w:lvl>
+    <w:lvl w:ilvl="6" w:tplc="0409000F" w:tentative="1">
+      <w:start w:val="1"/>
+      <w:numFmt w:val="decimal"/>
+      <w:lvlText w:val="%7."/>
+      <w:lvlJc w:val="left"/>
+      <w:pPr>
+        <w:ind w:left="5040" w:hanging="360"/>
+      </w:pPr>
+    </w:lvl>
+    <w:lvl w:ilvl="7" w:tplc="04090019" w:tentative="1">
+      <w:start w:val="1"/>
+      <w:numFmt w:val="lowerLetter"/>
+      <w:lvlText w:val="%8."/>
+      <w:lvlJc w:val="left"/>
+      <w:pPr>
+        <w:ind w:left="5760" w:hanging="360"/>
+      </w:pPr>
+    </w:lvl>
+    <w:lvl w:ilvl="8" w:tplc="0409001B" w:tentative="1">
+      <w:start w:val="1"/>
+      <w:numFmt w:val="lowerRoman"/>
+      <w:lvlText w:val="%9."/>
+      <w:lvlJc w:val="right"/>
+      <w:pPr>
+        <w:ind w:left="6480" w:hanging="180"/>
+      </w:pPr>
+    </w:lvl>
+  </w:abstractNum>
+  <w:abstractNum w:abstractNumId="1" w15:restartNumberingAfterBreak="0">
+    <w:nsid w:val="649572A6"/>
+    <w:multiLevelType w:val="hybridMultilevel"/>
+    <w:tmpl w:val="AB009CA8"/>
+    <w:lvl w:ilvl="0" w:tplc="19CAE3C6">
+      <w:start w:val="1"/>
+      <w:numFmt w:val="upperRoman"/>
+      <w:lvlText w:val="%1."/>
+      <w:lvlJc w:val="left"/>
+      <w:pPr>
+        <w:ind w:left="1080" w:hanging="720"/>
+      </w:pPr>
+      <w:rPr>
+        <w:rFonts w:hint="default"/>
+      </w:rPr>
+    </w:lvl>
+    <w:lvl w:ilvl="1" w:tplc="04090019" w:tentative="1">
+      <w:start w:val="1"/>
+      <w:numFmt w:val="lowerLetter"/>
+      <w:lvlText w:val="%2."/>
+      <w:lvlJc w:val="left"/>
+      <w:pPr>
+        <w:ind w:left="1440" w:hanging="360"/>
+      </w:pPr>
+    </w:lvl>
+    <w:lvl w:ilvl="2" w:tplc="0409001B" w:tentative="1">
+      <w:start w:val="1"/>
+      <w:numFmt w:val="lowerRoman"/>
+      <w:lvlText w:val="%3."/>
+      <w:lvlJc w:val="right"/>
+      <w:pPr>
+        <w:ind w:left="2160" w:hanging="180"/>
+      </w:pPr>
+    </w:lvl>
+    <w:lvl w:ilvl="3" w:tplc="0409000F" w:tentative="1">
+      <w:start w:val="1"/>
+      <w:numFmt w:val="decimal"/>
+      <w:lvlText w:val="%4."/>
+      <w:lvlJc w:val="left"/>
+      <w:pPr>
+        <w:ind w:left="2880" w:hanging="360"/>
+      </w:pPr>
+    </w:lvl>
+    <w:lvl w:ilvl="4" w:tplc="04090019" w:tentative="1">
+      <w:start w:val="1"/>
+      <w:numFmt w:val="lowerLetter"/>
+      <w:lvlText w:val="%5."/>
+      <w:lvlJc w:val="left"/>
+      <w:pPr>
+        <w:ind w:left="3600" w:hanging="360"/>
+      </w:pPr>
+    </w:lvl>
+    <w:lvl w:ilvl="5" w:tplc="0409001B" w:tentative="1">
+      <w:start w:val="1"/>
+      <w:numFmt w:val="lowerRoman"/>
+      <w:lvlText w:val="%6."/>
+      <w:lvlJc w:val="right"/>
+      <w:pPr>
+        <w:ind w:left="4320" w:hanging="180"/>
+      </w:pPr>
+    </w:lvl>
+    <w:lvl w:ilvl="6" w:tplc="0409000F" w:tentative="1">
+      <w:start w:val="1"/>
+      <w:numFmt w:val="decimal"/>
+      <w:lvlText w:val="%7."/>
+      <w:lvlJc w:val="left"/>
+      <w:pPr>
+        <w:ind w:left="5040" w:hanging="360"/>
+      </w:pPr>
+    </w:lvl>
+    <w:lvl w:ilvl="7" w:tplc="04090019" w:tentative="1">
+      <w:start w:val="1"/>
+      <w:numFmt w:val="lowerLetter"/>
+      <w:lvlText w:val="%8."/>
+      <w:lvlJc w:val="left"/>
+      <w:pPr>
+        <w:ind w:left="5760" w:hanging="360"/>
+      </w:pPr>
+    </w:lvl>
+    <w:lvl w:ilvl="8" w:tplc="0409001B" w:tentative="1">
+      <w:start w:val="1"/>
+      <w:numFmt w:val="lowerRoman"/>
+      <w:lvlText w:val="%9."/>
+      <w:lvlJc w:val="right"/>
+      <w:pPr>
+        <w:ind w:left="6480" w:hanging="180"/>
+      </w:pPr>
+    </w:lvl>
+  </w:abstractNum>
+  <w:num w:numId="1">
+    <w:abstractNumId w:val="0"/>
+  </w:num>
+  <w:num w:numId="2">
+    <w:abstractNumId w:val="1"/>
+  </w:num>
+</w:numbering>
 </file>
 
 <file path=word/styles.xml><?xml version="1.0" encoding="utf-8"?>
@@ -1652,6 +3122,17 @@
     <w:unhideWhenUsed/>
     <w:rsid w:val="00236669"/>
   </w:style>
+  <w:style w:type="paragraph" w:styleId="ListParagraph">
+    <w:name w:val="List Paragraph"/>
+    <w:basedOn w:val="Normal"/>
+    <w:uiPriority w:val="34"/>
+    <w:qFormat/>
+    <w:rsid w:val="005A71B3"/>
+    <w:pPr>
+      <w:ind w:left="720"/>
+      <w:contextualSpacing/>
+    </w:pPr>
+  </w:style>
 </w:styles>
 </file>
 
@@ -1989,7 +3470,7 @@
         </b:NameList>
       </b:Author>
     </b:Author>
-    <b:RefOrder>8</b:RefOrder>
+    <b:RefOrder>11</b:RefOrder>
   </b:Source>
   <b:Source>
     <b:Tag>Bou89</b:Tag>
@@ -2011,7 +3492,7 @@
         </b:NameList>
       </b:Author>
     </b:Author>
-    <b:RefOrder>9</b:RefOrder>
+    <b:RefOrder>12</b:RefOrder>
   </b:Source>
   <b:Source>
     <b:Tag>Bou90</b:Tag>
@@ -2035,7 +3516,7 @@
         </b:NameList>
       </b:Author>
     </b:Author>
-    <b:RefOrder>10</b:RefOrder>
+    <b:RefOrder>13</b:RefOrder>
   </b:Source>
   <b:Source>
     <b:Tag>Jen92</b:Tag>
@@ -2055,7 +3536,7 @@
         </b:NameList>
       </b:Author>
     </b:Author>
-    <b:RefOrder>11</b:RefOrder>
+    <b:RefOrder>14</b:RefOrder>
   </b:Source>
   <b:Source>
     <b:Tag>Tua10</b:Tag>
@@ -2099,7 +3580,7 @@
         </b:NameList>
       </b:Author>
     </b:Author>
-    <b:RefOrder>6</b:RefOrder>
+    <b:RefOrder>7</b:RefOrder>
   </b:Source>
   <b:Source>
     <b:Tag>Wac07</b:Tag>
@@ -2165,13 +3646,78 @@
         </b:NameList>
       </b:Author>
     </b:Author>
-    <b:RefOrder>7</b:RefOrder>
+    <b:RefOrder>10</b:RefOrder>
+  </b:Source>
+  <b:Source>
+    <b:Tag>Piq15</b:Tag>
+    <b:SourceType>InternetSite</b:SourceType>
+    <b:Guid>{1118B073-AC18-4C94-8827-2C9E3D6C218F}</b:Guid>
+    <b:Year>2015</b:Year>
+    <b:YearAccessed>2019</b:YearAccessed>
+    <b:MonthAccessed>03</b:MonthAccessed>
+    <b:DayAccessed>15</b:DayAccessed>
+    <b:URL>www.youtube.com</b:URL>
+    <b:Author>
+      <b:Author>
+        <b:NameList>
+          <b:Person>
+            <b:Last>Piquard</b:Last>
+            <b:First>Brigitte</b:First>
+          </b:Person>
+        </b:NameList>
+      </b:Author>
+    </b:Author>
+    <b:RefOrder>8</b:RefOrder>
+  </b:Source>
+  <b:Source>
+    <b:Tag>Wat17</b:Tag>
+    <b:SourceType>JournalArticle</b:SourceType>
+    <b:Guid>{4AECBFC0-E50A-4620-B0C9-0A88FF51377E}</b:Guid>
+    <b:Title>Symbolic non-violence in the work of teachers in alternative education settings</b:Title>
+    <b:Year>2017</b:Year>
+    <b:Pages>27-40</b:Pages>
+    <b:JournalName>Teaching Education</b:JournalName>
+    <b:Volume>28</b:Volume>
+    <b:Issue>1</b:Issue>
+    <b:Author>
+      <b:Author>
+        <b:NameList>
+          <b:Person>
+            <b:Last>Waters</b:Last>
+            <b:First>Richard</b:First>
+          </b:Person>
+        </b:NameList>
+      </b:Author>
+    </b:Author>
+    <b:RefOrder>6</b:RefOrder>
+  </b:Source>
+  <b:Source>
+    <b:Tag>Wil15</b:Tag>
+    <b:SourceType>InternetSite</b:SourceType>
+    <b:Guid>{64D7F94D-B2DE-4605-A942-F2D427B2C3F2}</b:Guid>
+    <b:Title>The Enduring Effects of White Supremacy in American Culture</b:Title>
+    <b:Year>2015</b:Year>
+    <b:YearAccessed>2019</b:YearAccessed>
+    <b:MonthAccessed>March</b:MonthAccessed>
+    <b:DayAccessed>13</b:DayAccessed>
+    <b:URL>https://thewitnessbcc.com</b:URL>
+    <b:Author>
+      <b:Author>
+        <b:NameList>
+          <b:Person>
+            <b:Last>Williams</b:Last>
+            <b:First>Jarvis</b:First>
+          </b:Person>
+        </b:NameList>
+      </b:Author>
+    </b:Author>
+    <b:RefOrder>9</b:RefOrder>
   </b:Source>
 </b:Sources>
 </file>
 
 <file path=customXml/itemProps1.xml><?xml version="1.0" encoding="utf-8"?>
-<ds:datastoreItem xmlns:ds="http://schemas.openxmlformats.org/officeDocument/2006/customXml" ds:itemID="{85D82EF8-DE79-45C6-911E-46DA2C237348}">
+<ds:datastoreItem xmlns:ds="http://schemas.openxmlformats.org/officeDocument/2006/customXml" ds:itemID="{5B841E49-600D-4DE1-9CDF-A052EC6C547B}">
   <ds:schemaRefs>
     <ds:schemaRef ds:uri="http://schemas.openxmlformats.org/officeDocument/2006/bibliography"/>
   </ds:schemaRefs>

</xml_diff>

<commit_message>
Final ghantt chart edit
</commit_message>
<xml_diff>
--- a/Sociology/Submission Essay/sociology essay.docx
+++ b/Sociology/Submission Essay/sociology essay.docx
@@ -46,7 +46,7 @@
           <w:sz w:val="24"/>
           <w:szCs w:val="24"/>
         </w:rPr>
-        <w:t xml:space="preserve">The notion of symbolic violence was discovered by Pierre Bourdieu to reason the silent, unconscious types of cultural and social domination prevailing inside the day-to-day social customs. Symbolic violence comprises of activities that have prejudiced and </w:t>
+        <w:t>The notion of symbolic violence was discovered by Pierre Bourdieu to reason the silent, unconscious types of cultural and social domination prevailing inside the day-to-day social customs. Symbolic violence comprises of activities that have prejudiced and detrimental sense or propositions,</w:t>
       </w:r>
       <w:r>
         <w:rPr>
@@ -55,7 +55,7 @@
           <w:sz w:val="24"/>
           <w:szCs w:val="24"/>
         </w:rPr>
-        <w:t>detrimental sense or propositions,</w:t>
+        <w:t xml:space="preserve"> for instance, racism and class</w:t>
       </w:r>
       <w:r>
         <w:rPr>
@@ -64,17 +64,20 @@
           <w:sz w:val="24"/>
           <w:szCs w:val="24"/>
         </w:rPr>
-        <w:t xml:space="preserve"> for instance, racism and class</w:t>
-      </w:r>
-      <w:r>
+        <w:t xml:space="preserve"> domination. Language is a medium through which power is perceptively employed as discussed by Bourdieu, through the notion of symbolic violence and misrecognition (Pierre &amp; Thompson, 1991). Power is not obviously exerted through force applied but by the capacity to enforce judgments and to execute them as legitimate by masking the relations of power which are the core of the influence (Bourdieu &amp; Jean-Claude, 1990). </w:t>
+      </w:r>
+    </w:p>
+    <w:p>
+      <w:pPr>
+        <w:pStyle w:val="Heading1"/>
+        <w:jc w:val="both"/>
         <w:rPr>
           <w:rFonts w:ascii="Times New Roman" w:eastAsiaTheme="minorHAnsi" w:hAnsi="Times New Roman" w:cs="Times New Roman"/>
           <w:color w:val="auto"/>
           <w:sz w:val="24"/>
           <w:szCs w:val="24"/>
         </w:rPr>
-        <w:t xml:space="preserve"> domination. Language is a medium through which power is perceptively employed as discussed by Bourdieu, through the notion of symbolic violence and misrecognition (Pierre &amp; Thompson, 1991).</w:t>
-      </w:r>
+      </w:pPr>
       <w:r>
         <w:rPr>
           <w:rFonts w:ascii="Times New Roman" w:eastAsiaTheme="minorHAnsi" w:hAnsi="Times New Roman" w:cs="Times New Roman"/>
@@ -82,20 +85,17 @@
           <w:sz w:val="24"/>
           <w:szCs w:val="24"/>
         </w:rPr>
-        <w:t xml:space="preserve"> Power is not obviously exerted through force applied but by the capacity to enforce judgments and to execute them as legitimate by masking the relations of power which are the core of the influence (Bourdieu &amp; Jean-Claude, 1990). </w:t>
-      </w:r>
-    </w:p>
-    <w:p>
-      <w:pPr>
-        <w:pStyle w:val="Heading1"/>
-        <w:jc w:val="both"/>
+        <w:t>While power and authority are essential to lead the world towards success, Palestinians and blacks should develop cultural resistance regarding symbolic violence and power because it has an impact on the</w:t>
+      </w:r>
+      <w:r>
         <w:rPr>
           <w:rFonts w:ascii="Times New Roman" w:eastAsiaTheme="minorHAnsi" w:hAnsi="Times New Roman" w:cs="Times New Roman"/>
           <w:color w:val="auto"/>
           <w:sz w:val="24"/>
           <w:szCs w:val="24"/>
         </w:rPr>
-      </w:pPr>
+        <w:t>ir</w:t>
+      </w:r>
       <w:r>
         <w:rPr>
           <w:rFonts w:ascii="Times New Roman" w:eastAsiaTheme="minorHAnsi" w:hAnsi="Times New Roman" w:cs="Times New Roman"/>
@@ -103,7 +103,7 @@
           <w:sz w:val="24"/>
           <w:szCs w:val="24"/>
         </w:rPr>
-        <w:t>While power and authorit</w:t>
+        <w:t xml:space="preserve"> identity, causes stigmatization and exclusion, it prevents mobility, social interaction while creating mental walls, and causes the destruction of the heritage and lifestyle</w:t>
       </w:r>
       <w:r>
         <w:rPr>
@@ -112,7 +112,7 @@
           <w:sz w:val="24"/>
           <w:szCs w:val="24"/>
         </w:rPr>
-        <w:t>y are essential to lead the world towards success, Palestinians and blacks should develop cultural resistance regarding symbolic violence and power because it has an impact on the</w:t>
+        <w:t xml:space="preserve"> through the process of </w:t>
       </w:r>
       <w:r>
         <w:rPr>
@@ -121,7 +121,7 @@
           <w:sz w:val="24"/>
           <w:szCs w:val="24"/>
         </w:rPr>
-        <w:t>ir</w:t>
+        <w:t>normalization</w:t>
       </w:r>
       <w:r>
         <w:rPr>
@@ -130,79 +130,26 @@
           <w:sz w:val="24"/>
           <w:szCs w:val="24"/>
         </w:rPr>
-        <w:t xml:space="preserve"> identity, causes stigmatization and exclusion, it prevents mobility, social </w:t>
-      </w:r>
-      <w:r>
-        <w:rPr>
-          <w:rFonts w:ascii="Times New Roman" w:eastAsiaTheme="minorHAnsi" w:hAnsi="Times New Roman" w:cs="Times New Roman"/>
-          <w:color w:val="auto"/>
-          <w:sz w:val="24"/>
-          <w:szCs w:val="24"/>
-        </w:rPr>
-        <w:t>interaction while creating mental walls, and causes the destruction of the heritage and lifestyle</w:t>
-      </w:r>
-      <w:r>
-        <w:rPr>
-          <w:rFonts w:ascii="Times New Roman" w:eastAsiaTheme="minorHAnsi" w:hAnsi="Times New Roman" w:cs="Times New Roman"/>
-          <w:color w:val="auto"/>
-          <w:sz w:val="24"/>
-          <w:szCs w:val="24"/>
-        </w:rPr>
-        <w:t xml:space="preserve"> through the process of </w:t>
-      </w:r>
-      <w:r>
-        <w:rPr>
-          <w:rFonts w:ascii="Times New Roman" w:eastAsiaTheme="minorHAnsi" w:hAnsi="Times New Roman" w:cs="Times New Roman"/>
-          <w:color w:val="auto"/>
-          <w:sz w:val="24"/>
-          <w:szCs w:val="24"/>
-        </w:rPr>
-        <w:t>normalization</w:t>
-      </w:r>
-      <w:r>
-        <w:rPr>
-          <w:rFonts w:ascii="Times New Roman" w:eastAsiaTheme="minorHAnsi" w:hAnsi="Times New Roman" w:cs="Times New Roman"/>
-          <w:color w:val="auto"/>
-          <w:sz w:val="24"/>
-          <w:szCs w:val="24"/>
-        </w:rPr>
         <w:t>.</w:t>
       </w:r>
     </w:p>
+    <w:p/>
     <w:p>
       <w:pPr>
         <w:jc w:val="both"/>
         <w:rPr>
           <w:rFonts w:ascii="Times New Roman" w:hAnsi="Times New Roman" w:cs="Times New Roman"/>
-        </w:rPr>
-      </w:pPr>
-      <w:bookmarkStart w:id="0" w:name="_GoBack"/>
-      <w:bookmarkEnd w:id="0"/>
-    </w:p>
-    <w:p>
-      <w:pPr>
-        <w:jc w:val="both"/>
-        <w:rPr>
-          <w:rFonts w:ascii="Times New Roman" w:hAnsi="Times New Roman" w:cs="Times New Roman"/>
-          <w:sz w:val="24"/>
-          <w:szCs w:val="24"/>
-        </w:rPr>
-      </w:pPr>
-      <w:r>
-        <w:rPr>
-          <w:rFonts w:ascii="Times New Roman" w:hAnsi="Times New Roman" w:cs="Times New Roman"/>
-          <w:sz w:val="24"/>
-          <w:szCs w:val="24"/>
-        </w:rPr>
-        <w:t xml:space="preserve">The aim of this essay is to investigate the role of symbolic violence in race and class oppression, how it changes the </w:t>
-      </w:r>
-      <w:r>
-        <w:rPr>
-          <w:rFonts w:ascii="Times New Roman" w:hAnsi="Times New Roman" w:cs="Times New Roman"/>
-          <w:sz w:val="24"/>
-          <w:szCs w:val="24"/>
-        </w:rPr>
-        <w:t>culture and lifestyle. Once it is recognized, mitigation activities are introduced to reduce their impact and allow the af</w:t>
+          <w:sz w:val="24"/>
+          <w:szCs w:val="24"/>
+        </w:rPr>
+      </w:pPr>
+      <w:r>
+        <w:rPr>
+          <w:rFonts w:ascii="Times New Roman" w:hAnsi="Times New Roman" w:cs="Times New Roman"/>
+          <w:sz w:val="24"/>
+          <w:szCs w:val="24"/>
+        </w:rPr>
+        <w:t>The aim of this essay is to investigate the role of symbolic violence in race and class oppression, how it changes the culture and lifestyle. Once it is recognized, mitigation activities are introduced to reduce their impact and allow the af</w:t>
       </w:r>
       <w:r>
         <w:rPr>
@@ -211,89 +158,6 @@
           <w:szCs w:val="24"/>
         </w:rPr>
         <w:t>fected population to resilient.</w:t>
-      </w:r>
-    </w:p>
-    <w:p>
-      <w:pPr>
-        <w:jc w:val="both"/>
-        <w:rPr>
-          <w:rFonts w:ascii="Times New Roman" w:hAnsi="Times New Roman" w:cs="Times New Roman"/>
-          <w:sz w:val="24"/>
-          <w:szCs w:val="24"/>
-        </w:rPr>
-      </w:pPr>
-    </w:p>
-    <w:p>
-      <w:pPr>
-        <w:pStyle w:val="ListParagraph"/>
-        <w:numPr>
-          <w:ilvl w:val="0"/>
-          <w:numId w:val="2"/>
-        </w:numPr>
-        <w:jc w:val="both"/>
-        <w:rPr>
-          <w:rFonts w:ascii="Times New Roman" w:hAnsi="Times New Roman" w:cs="Times New Roman"/>
-          <w:b/>
-          <w:sz w:val="32"/>
-          <w:szCs w:val="32"/>
-        </w:rPr>
-      </w:pPr>
-      <w:r>
-        <w:rPr>
-          <w:rFonts w:ascii="Times New Roman" w:hAnsi="Times New Roman" w:cs="Times New Roman"/>
-          <w:b/>
-          <w:sz w:val="32"/>
-          <w:szCs w:val="32"/>
-        </w:rPr>
-        <w:t>BACKGROUND</w:t>
-      </w:r>
-    </w:p>
-    <w:p>
-      <w:pPr>
-        <w:tabs>
-          <w:tab w:val="left" w:pos="4153"/>
-        </w:tabs>
-        <w:jc w:val="both"/>
-        <w:rPr>
-          <w:rFonts w:ascii="Times New Roman" w:hAnsi="Times New Roman" w:cs="Times New Roman"/>
-        </w:rPr>
-      </w:pPr>
-    </w:p>
-    <w:p>
-      <w:pPr>
-        <w:pStyle w:val="ListParagraph"/>
-        <w:numPr>
-          <w:ilvl w:val="0"/>
-          <w:numId w:val="2"/>
-        </w:numPr>
-        <w:tabs>
-          <w:tab w:val="left" w:pos="4153"/>
-        </w:tabs>
-        <w:jc w:val="both"/>
-        <w:rPr>
-          <w:rFonts w:ascii="Times New Roman" w:hAnsi="Times New Roman" w:cs="Times New Roman"/>
-          <w:b/>
-          <w:sz w:val="32"/>
-          <w:szCs w:val="32"/>
-        </w:rPr>
-      </w:pPr>
-      <w:r>
-        <w:rPr>
-          <w:rFonts w:ascii="Times New Roman" w:hAnsi="Times New Roman" w:cs="Times New Roman"/>
-          <w:b/>
-          <w:sz w:val="32"/>
-          <w:szCs w:val="32"/>
-        </w:rPr>
-        <w:t>ROLE OF SYMBOLIC VIOLENCE IN CLASS AND RACE OPP</w:t>
-      </w:r>
-      <w:r>
-        <w:rPr>
-          <w:rFonts w:ascii="Times New Roman" w:hAnsi="Times New Roman" w:cs="Times New Roman"/>
-          <w:b/>
-          <w:sz w:val="32"/>
-          <w:szCs w:val="32"/>
-        </w:rPr>
-        <w:t>RESSION</w:t>
       </w:r>
     </w:p>
     <w:p>
@@ -542,16 +406,7 @@
           <w:sz w:val="24"/>
           <w:szCs w:val="24"/>
         </w:rPr>
-        <w:t xml:space="preserve">ility due to symbolic violence, through his investigation he exposed how white (middle-class) </w:t>
-      </w:r>
-      <w:r>
-        <w:rPr>
-          <w:rFonts w:ascii="Times New Roman" w:hAnsi="Times New Roman" w:cs="Times New Roman"/>
-          <w:sz w:val="24"/>
-          <w:szCs w:val="24"/>
-        </w:rPr>
-        <w:lastRenderedPageBreak/>
-        <w:t xml:space="preserve">attached black students to "Flatland", "ghetto" identities and crime noticing the stigmatization they imposed on their dialog. </w:t>
+        <w:t xml:space="preserve">ility due to symbolic violence, through his investigation he exposed how white (middle-class) attached black students to "Flatland", "ghetto" identities and crime noticing the stigmatization they imposed on their dialog. </w:t>
       </w:r>
       <w:r>
         <w:rPr>
@@ -585,15 +440,7 @@
           <w:sz w:val="24"/>
           <w:szCs w:val="24"/>
         </w:rPr>
-        <w:t>Proletariat students are frequently detached from the education of their discovered lack</w:t>
-      </w:r>
-      <w:r>
-        <w:rPr>
-          <w:rFonts w:ascii="Times New Roman" w:hAnsi="Times New Roman" w:cs="Times New Roman"/>
-          <w:sz w:val="24"/>
-          <w:szCs w:val="24"/>
-        </w:rPr>
-        <w:t xml:space="preserve"> of success as students. </w:t>
+        <w:t xml:space="preserve">Proletariat students are frequently detached from the education of their discovered lack of success as students. </w:t>
       </w:r>
       <w:r>
         <w:rPr>
@@ -672,7 +519,24 @@
           <w:sz w:val="24"/>
           <w:szCs w:val="24"/>
         </w:rPr>
-        <w:t>enrolled for the ‘Transfer Test', which is a test that allows a learner to study in grammar school and if a learner fails, he/she enrolled in local schools. This implies all the working-class learners were automatically enrolled in local secondary schools.</w:t>
+        <w:t xml:space="preserve">enrolled for the ‘Transfer Test', which is a test that allows </w:t>
+      </w:r>
+      <w:r>
+        <w:rPr>
+          <w:rFonts w:ascii="Times New Roman" w:hAnsi="Times New Roman" w:cs="Times New Roman"/>
+          <w:sz w:val="24"/>
+          <w:szCs w:val="24"/>
+        </w:rPr>
+        <w:lastRenderedPageBreak/>
+        <w:t xml:space="preserve">a learner to study in grammar school and if a learner fails, he/she enrolled in local schools. </w:t>
+      </w:r>
+      <w:r>
+        <w:rPr>
+          <w:rFonts w:ascii="Times New Roman" w:hAnsi="Times New Roman" w:cs="Times New Roman"/>
+          <w:sz w:val="24"/>
+          <w:szCs w:val="24"/>
+        </w:rPr>
+        <w:t xml:space="preserve">All the learners from the working class were automatically enrolled in the local school secondary. This discovery shows the discrimination associated with class, it shows that </w:t>
       </w:r>
     </w:p>
     <w:p>
@@ -690,15 +554,7 @@
           <w:sz w:val="24"/>
           <w:szCs w:val="24"/>
         </w:rPr>
-        <w:t xml:space="preserve">Another effect of symbolic violence is the creation of mental walls experience </w:t>
-      </w:r>
-      <w:r>
-        <w:rPr>
-          <w:rFonts w:ascii="Times New Roman" w:hAnsi="Times New Roman" w:cs="Times New Roman"/>
-          <w:sz w:val="24"/>
-          <w:szCs w:val="24"/>
-        </w:rPr>
-        <w:t>by the dominated group due to self-subordination through the process of normalization.</w:t>
+        <w:t>Another effect of symbolic violence is the creation of mental walls experience by the dominated group due to self-subordination through the process of normalization.</w:t>
       </w:r>
       <w:r>
         <w:rPr>
@@ -837,7 +693,16 @@
           <w:sz w:val="24"/>
           <w:szCs w:val="24"/>
         </w:rPr>
-        <w:t>lifestyle and ethnocentrism whereby the dominant groups define their own culture as legit and superior. This was also witnessed by Thomas Jefferson</w:t>
+        <w:t xml:space="preserve">lifestyle and ethnocentrism whereby the dominant groups define their own culture as legit and superior. </w:t>
+      </w:r>
+      <w:bookmarkStart w:id="0" w:name="_GoBack"/>
+      <w:r>
+        <w:rPr>
+          <w:rFonts w:ascii="Times New Roman" w:hAnsi="Times New Roman" w:cs="Times New Roman"/>
+          <w:sz w:val="24"/>
+          <w:szCs w:val="24"/>
+        </w:rPr>
+        <w:t>This was also witnessed by Thomas Jefferson</w:t>
       </w:r>
       <w:r>
         <w:rPr>
@@ -902,6 +767,7 @@
           </w:r>
         </w:sdtContent>
       </w:sdt>
+      <w:bookmarkEnd w:id="0"/>
       <w:r>
         <w:rPr>
           <w:rFonts w:ascii="Times New Roman" w:hAnsi="Times New Roman" w:cs="Times New Roman"/>
@@ -969,15 +835,7 @@
           <w:sz w:val="24"/>
           <w:szCs w:val="24"/>
         </w:rPr>
-        <w:t xml:space="preserve">Marginalized groups should develop resistance to imaginaries create by hegemony to </w:t>
-      </w:r>
-      <w:r>
-        <w:rPr>
-          <w:rFonts w:ascii="Times New Roman" w:hAnsi="Times New Roman" w:cs="Times New Roman"/>
-          <w:sz w:val="24"/>
-          <w:szCs w:val="24"/>
-        </w:rPr>
-        <w:t>counteract symbolic violence, this implies they should prevent their own legitimization of dominant group history. That will</w:t>
+        <w:t>Marginalized groups should develop resistance to imaginaries create by hegemony to counteract symbolic violence, this implies they should prevent their own legitimization of dominant group history. That will</w:t>
       </w:r>
       <w:r>
         <w:rPr>
@@ -1130,15 +988,7 @@
           <w:sz w:val="24"/>
           <w:szCs w:val="24"/>
         </w:rPr>
-        <w:t>Sc</w:t>
-      </w:r>
-      <w:r>
-        <w:rPr>
-          <w:rFonts w:ascii="Times New Roman" w:hAnsi="Times New Roman" w:cs="Times New Roman"/>
-          <w:sz w:val="24"/>
-          <w:szCs w:val="24"/>
-        </w:rPr>
-        <w:t>hool is a place where you can get out of the context of things outside the school, where social support needed is received and allows the interaction with other youth. The school also allows learning about resilience and non-violent resistance.</w:t>
+        <w:t>School is a place where you can get out of the context of things outside the school, where social support needed is received and allows the interaction with other youth. The school also allows learning about resilience and non-violent resistance.</w:t>
       </w:r>
       <w:r>
         <w:rPr>
@@ -1274,24 +1124,7 @@
           <w:sz w:val="24"/>
           <w:szCs w:val="24"/>
         </w:rPr>
-        <w:lastRenderedPageBreak/>
-        <w:t xml:space="preserve">It is clear now that dissensions affect humanity beyond their assets, it affects identities, mobility, and social interactions. These impacts are neither amazing nor gruesome but they result in the </w:t>
-      </w:r>
-      <w:r>
-        <w:rPr>
-          <w:rFonts w:ascii="Times New Roman" w:hAnsi="Times New Roman" w:cs="Times New Roman"/>
-          <w:sz w:val="24"/>
-          <w:szCs w:val="24"/>
-        </w:rPr>
-        <w:t>birth of psychological-cognitive injuries which obstructs the process of reconciliation. Happiness, health, and motivation depends on the sense of belonging which is damaged and conditioned by symbolic violence thus influencing segregation and disparity be</w:t>
-      </w:r>
-      <w:r>
-        <w:rPr>
-          <w:rFonts w:ascii="Times New Roman" w:hAnsi="Times New Roman" w:cs="Times New Roman"/>
-          <w:sz w:val="24"/>
-          <w:szCs w:val="24"/>
-        </w:rPr>
-        <w:t>tween the dominant and the dominated. Minimizing symbolic violence as aforementioned is important to dodge the normalization of it.</w:t>
+        <w:t>It is clear now that dissensions affect humanity beyond their assets, it affects identities, mobility, and social interactions. These impacts are neither amazing nor gruesome but they result in the birth of psychological-cognitive injuries which obstructs the process of reconciliation. Happiness, health, and motivation depends on the sense of belonging which is damaged and conditioned by symbolic violence thus influencing segregation and disparity between the dominant and the dominated. Minimizing symbolic violence as aforementioned is important to dodge the normalization of it.</w:t>
       </w:r>
     </w:p>
     <w:p>
@@ -1417,6 +1250,7 @@
           <w:id w:val="1062058048"/>
           <w:citation/>
         </w:sdtPr>
+        <w:sdtEndPr/>
         <w:sdtContent>
           <w:r>
             <w:rPr>
@@ -1507,6 +1341,7 @@
           <w:id w:val="1745377179"/>
           <w:citation/>
         </w:sdtPr>
+        <w:sdtEndPr/>
         <w:sdtContent>
           <w:r>
             <w:rPr>
@@ -1600,6 +1435,7 @@
           <w:id w:val="1505157935"/>
           <w:citation/>
         </w:sdtPr>
+        <w:sdtEndPr/>
         <w:sdtContent>
           <w:r>
             <w:rPr>
@@ -1691,6 +1527,7 @@
           <w:id w:val="619962281"/>
           <w:citation/>
         </w:sdtPr>
+        <w:sdtEndPr/>
         <w:sdtContent>
           <w:r>
             <w:rPr>
@@ -2000,7 +1837,6 @@
                   <w:rFonts w:ascii="Times New Roman" w:hAnsi="Times New Roman" w:cs="Times New Roman"/>
                   <w:noProof/>
                 </w:rPr>
-                <w:lastRenderedPageBreak/>
                 <w:t xml:space="preserve">El-Hasan, H. A., 2013. Palestinians’ Life in the Shadow of the Barrier Wall. </w:t>
               </w:r>
               <w:r>
@@ -2033,14 +1869,7 @@
                   <w:rFonts w:ascii="Times New Roman" w:hAnsi="Times New Roman" w:cs="Times New Roman"/>
                   <w:noProof/>
                 </w:rPr>
-                <w:t>Gast, M. J., 2018. "They Give Teachers a Hard Time": Symbolic Violence and Intersections of Race and Class in Interpretations of Teacher-student Relation</w:t>
-              </w:r>
-              <w:r>
-                <w:rPr>
-                  <w:rFonts w:ascii="Times New Roman" w:hAnsi="Times New Roman" w:cs="Times New Roman"/>
-                  <w:noProof/>
-                </w:rPr>
-                <w:t xml:space="preserve">s. </w:t>
+                <w:t xml:space="preserve">Gast, M. J., 2018. "They Give Teachers a Hard Time": Symbolic Violence and Intersections of Race and Class in Interpretations of Teacher-student Relations. </w:t>
               </w:r>
               <w:r>
                 <w:rPr>
@@ -2088,14 +1917,7 @@
                   <w:rFonts w:ascii="Times New Roman" w:hAnsi="Times New Roman" w:cs="Times New Roman"/>
                   <w:noProof/>
                 </w:rPr>
-                <w:t>12(1), pp. 15-3</w:t>
-              </w:r>
-              <w:r>
-                <w:rPr>
-                  <w:rFonts w:ascii="Times New Roman" w:hAnsi="Times New Roman" w:cs="Times New Roman"/>
-                  <w:noProof/>
-                </w:rPr>
-                <w:t>4.</w:t>
+                <w:t>12(1), pp. 15-34.</w:t>
               </w:r>
             </w:p>
             <w:p>
@@ -2143,6 +1965,7 @@
                   <w:rFonts w:ascii="Times New Roman" w:hAnsi="Times New Roman" w:cs="Times New Roman"/>
                   <w:noProof/>
                 </w:rPr>
+                <w:lastRenderedPageBreak/>
                 <w:t xml:space="preserve">Pierre, B. &amp; Thompson, J., 1991. </w:t>
               </w:r>
               <w:r>
@@ -2215,14 +2038,7 @@
                   <w:rFonts w:ascii="Times New Roman" w:hAnsi="Times New Roman" w:cs="Times New Roman"/>
                   <w:noProof/>
                 </w:rPr>
-                <w:t>Piquard</w:t>
-              </w:r>
-              <w:r>
-                <w:rPr>
-                  <w:rFonts w:ascii="Times New Roman" w:hAnsi="Times New Roman" w:cs="Times New Roman"/>
-                  <w:noProof/>
-                </w:rPr>
-                <w:t xml:space="preserve">, B., 2016. From Symbolic Violence to Symbolic Reparation. Strengthening Resilience and Reparation in Conflict-Affected Areas through Place-(re)making. Examples from the West Bank and Colombia. </w:t>
+                <w:t xml:space="preserve">Piquard, B., 2016. From Symbolic Violence to Symbolic Reparation. Strengthening Resilience and Reparation in Conflict-Affected Areas through Place-(re)making. Examples from the West Bank and Colombia. </w:t>
               </w:r>
               <w:r>
                 <w:rPr>
@@ -2254,14 +2070,7 @@
                   <w:rFonts w:ascii="Times New Roman" w:hAnsi="Times New Roman" w:cs="Times New Roman"/>
                   <w:noProof/>
                 </w:rPr>
-                <w:t>Tuastad,</w:t>
-              </w:r>
-              <w:r>
-                <w:rPr>
-                  <w:rFonts w:ascii="Times New Roman" w:hAnsi="Times New Roman" w:cs="Times New Roman"/>
-                  <w:noProof/>
-                </w:rPr>
-                <w:t xml:space="preserve"> D., 2010. Neo-Orientalism and the new barbarism thesis: Aspects of symbolic violence in the Middle East conflict(s). </w:t>
+                <w:t xml:space="preserve">Tuastad, D., 2010. Neo-Orientalism and the new barbarism thesis: Aspects of symbolic violence in the Middle East conflict(s). </w:t>
               </w:r>
               <w:r>
                 <w:rPr>
@@ -2302,16 +2111,7 @@
                   <w:iCs/>
                   <w:noProof/>
                 </w:rPr>
-                <w:t>Thesis E</w:t>
-              </w:r>
-              <w:r>
-                <w:rPr>
-                  <w:rFonts w:ascii="Times New Roman" w:hAnsi="Times New Roman" w:cs="Times New Roman"/>
-                  <w:i/>
-                  <w:iCs/>
-                  <w:noProof/>
-                </w:rPr>
-                <w:t xml:space="preserve">leven, </w:t>
+                <w:t xml:space="preserve">Thesis Eleven, </w:t>
               </w:r>
               <w:r>
                 <w:rPr>
@@ -2390,14 +2190,7 @@
                   <w:noProof/>
                 </w:rPr>
                 <w:br/>
-                <w:t>Ava</w:t>
-              </w:r>
-              <w:r>
-                <w:rPr>
-                  <w:rFonts w:ascii="Times New Roman" w:hAnsi="Times New Roman" w:cs="Times New Roman"/>
-                  <w:noProof/>
-                </w:rPr>
-                <w:t xml:space="preserve">ilable at: </w:t>
+                <w:t xml:space="preserve">Available at: </w:t>
               </w:r>
               <w:r>
                 <w:rPr>
@@ -3781,7 +3574,7 @@
 </file>
 
 <file path=customXml/itemProps1.xml><?xml version="1.0" encoding="utf-8"?>
-<ds:datastoreItem xmlns:ds="http://schemas.openxmlformats.org/officeDocument/2006/customXml" ds:itemID="{A254D6C0-50D7-4CF2-82BD-60A8DA243102}">
+<ds:datastoreItem xmlns:ds="http://schemas.openxmlformats.org/officeDocument/2006/customXml" ds:itemID="{07F9A6B3-AA41-4017-B874-CDEA1C09AC42}">
   <ds:schemaRefs>
     <ds:schemaRef ds:uri="http://schemas.openxmlformats.org/officeDocument/2006/bibliography"/>
   </ds:schemaRefs>

</xml_diff>